<commit_message>
Mise ajour du plan de chacun
</commit_message>
<xml_diff>
--- a/DossiersProjet_Locker_Control/[BOURBON_Kevin]_Rapport_Personel/Conception détaillée.docx
+++ b/DossiersProjet_Locker_Control/[BOURBON_Kevin]_Rapport_Personel/Conception détaillée.docx
@@ -17,6 +17,24 @@
           <w:sz w:val="28"/>
           <w:szCs w:val="28"/>
         </w:rPr>
+        <w:t>Etudiant B</w:t>
+      </w:r>
+    </w:p>
+    <w:p>
+      <w:pPr>
+        <w:pStyle w:val="Sansinterligne"/>
+        <w:rPr>
+          <w:rFonts w:ascii="Times New Roman" w:hAnsi="Times New Roman" w:cs="Times New Roman"/>
+          <w:sz w:val="28"/>
+          <w:szCs w:val="28"/>
+        </w:rPr>
+      </w:pPr>
+      <w:r>
+        <w:rPr>
+          <w:rFonts w:ascii="Times New Roman" w:hAnsi="Times New Roman" w:cs="Times New Roman"/>
+          <w:sz w:val="28"/>
+          <w:szCs w:val="28"/>
+        </w:rPr>
         <w:t>BOURBON Kévin</w:t>
       </w:r>
     </w:p>
@@ -75,6 +93,12 @@
           <w:sz w:val="36"/>
         </w:rPr>
         <w:t>Dossier de conception détaillée</w:t>
+      </w:r>
+      <w:r>
+        <w:rPr>
+          <w:sz w:val="36"/>
+        </w:rPr>
+        <w:t>/réalisation</w:t>
       </w:r>
     </w:p>
     <w:p>
@@ -217,7 +241,6 @@
     </w:p>
     <w:p>
       <w:pPr>
-        <w:jc w:val="right"/>
         <w:rPr>
           <w:rFonts w:ascii="Times New Roman" w:hAnsi="Times New Roman" w:cs="Times New Roman"/>
           <w:sz w:val="28"/>
@@ -258,20 +281,6 @@
     <w:p>
       <w:pPr>
         <w:jc w:val="right"/>
-        <w:rPr>
-          <w:rFonts w:ascii="Times New Roman" w:hAnsi="Times New Roman" w:cs="Times New Roman"/>
-        </w:rPr>
-      </w:pPr>
-      <w:r>
-        <w:rPr>
-          <w:rFonts w:ascii="Times New Roman" w:hAnsi="Times New Roman" w:cs="Times New Roman"/>
-          <w:sz w:val="28"/>
-        </w:rPr>
-        <w:t>Immaculée Conception – LAVAL</w:t>
-      </w:r>
-    </w:p>
-    <w:p>
-      <w:pPr>
         <w:rPr>
           <w:rFonts w:ascii="Times New Roman" w:hAnsi="Times New Roman" w:cs="Times New Roman"/>
           <w:b/>
@@ -280,6 +289,13 @@
           <w:u w:val="single"/>
         </w:rPr>
       </w:pPr>
+      <w:r>
+        <w:rPr>
+          <w:rFonts w:ascii="Times New Roman" w:hAnsi="Times New Roman" w:cs="Times New Roman"/>
+          <w:sz w:val="28"/>
+        </w:rPr>
+        <w:t>Immaculée Conception – LAVAL</w:t>
+      </w:r>
       <w:r>
         <w:rPr>
           <w:rFonts w:ascii="Times New Roman" w:hAnsi="Times New Roman" w:cs="Times New Roman"/>
@@ -326,111 +342,75 @@
         <w:p>
           <w:pPr>
             <w:pStyle w:val="TM1"/>
-            <w:tabs>
-              <w:tab w:val="right" w:leader="dot" w:pos="9062"/>
-            </w:tabs>
             <w:rPr>
-              <w:rFonts w:ascii="Times New Roman" w:eastAsiaTheme="minorEastAsia" w:hAnsi="Times New Roman" w:cs="Times New Roman"/>
-              <w:noProof/>
-              <w:sz w:val="24"/>
+              <w:rFonts w:eastAsiaTheme="minorEastAsia"/>
               <w:lang w:eastAsia="fr-FR"/>
             </w:rPr>
           </w:pPr>
           <w:r>
             <w:rPr>
-              <w:rFonts w:ascii="Times New Roman" w:hAnsi="Times New Roman" w:cs="Times New Roman"/>
-              <w:sz w:val="24"/>
               <w:szCs w:val="24"/>
             </w:rPr>
             <w:fldChar w:fldCharType="begin"/>
           </w:r>
           <w:r>
             <w:rPr>
-              <w:rFonts w:ascii="Times New Roman" w:hAnsi="Times New Roman" w:cs="Times New Roman"/>
-              <w:sz w:val="24"/>
               <w:szCs w:val="24"/>
             </w:rPr>
             <w:instrText xml:space="preserve"> TOC \o "1-3" \h \z \u </w:instrText>
           </w:r>
           <w:r>
             <w:rPr>
-              <w:rFonts w:ascii="Times New Roman" w:hAnsi="Times New Roman" w:cs="Times New Roman"/>
-              <w:sz w:val="24"/>
               <w:szCs w:val="24"/>
             </w:rPr>
             <w:fldChar w:fldCharType="separate"/>
           </w:r>
-          <w:hyperlink w:anchor="_Toc419968402" w:history="1">
+          <w:hyperlink w:anchor="_Toc421181277" w:history="1">
             <w:r>
               <w:rPr>
                 <w:rStyle w:val="Lienhypertexte"/>
-                <w:rFonts w:ascii="Times New Roman" w:hAnsi="Times New Roman" w:cs="Times New Roman"/>
-                <w:b/>
-                <w:noProof/>
-                <w:sz w:val="24"/>
                 <w:u w:val="none"/>
               </w:rPr>
               <w:t>I – Le poste IPBX</w:t>
             </w:r>
             <w:r>
               <w:rPr>
-                <w:rFonts w:ascii="Times New Roman" w:hAnsi="Times New Roman" w:cs="Times New Roman"/>
-                <w:noProof/>
-                <w:webHidden/>
-                <w:sz w:val="24"/>
+                <w:webHidden/>
               </w:rPr>
               <w:tab/>
             </w:r>
             <w:r>
               <w:rPr>
-                <w:rFonts w:ascii="Times New Roman" w:hAnsi="Times New Roman" w:cs="Times New Roman"/>
-                <w:noProof/>
-                <w:webHidden/>
-                <w:sz w:val="24"/>
+                <w:webHidden/>
               </w:rPr>
               <w:fldChar w:fldCharType="begin"/>
             </w:r>
             <w:r>
               <w:rPr>
-                <w:rFonts w:ascii="Times New Roman" w:hAnsi="Times New Roman" w:cs="Times New Roman"/>
-                <w:noProof/>
-                <w:webHidden/>
-                <w:sz w:val="24"/>
-              </w:rPr>
-              <w:instrText xml:space="preserve"> PAGEREF _Toc419968402 \h </w:instrText>
-            </w:r>
-            <w:r>
-              <w:rPr>
-                <w:rFonts w:ascii="Times New Roman" w:hAnsi="Times New Roman" w:cs="Times New Roman"/>
-                <w:noProof/>
-                <w:webHidden/>
-                <w:sz w:val="24"/>
-              </w:rPr>
-            </w:r>
-            <w:r>
-              <w:rPr>
-                <w:rFonts w:ascii="Times New Roman" w:hAnsi="Times New Roman" w:cs="Times New Roman"/>
-                <w:noProof/>
-                <w:webHidden/>
-                <w:sz w:val="24"/>
+                <w:webHidden/>
+              </w:rPr>
+              <w:instrText xml:space="preserve"> PAGEREF _Toc421181277 \h </w:instrText>
+            </w:r>
+            <w:r>
+              <w:rPr>
+                <w:webHidden/>
+              </w:rPr>
+            </w:r>
+            <w:r>
+              <w:rPr>
+                <w:webHidden/>
               </w:rPr>
               <w:fldChar w:fldCharType="separate"/>
             </w:r>
             <w:r>
               <w:rPr>
-                <w:rFonts w:ascii="Times New Roman" w:hAnsi="Times New Roman" w:cs="Times New Roman"/>
-                <w:noProof/>
-                <w:webHidden/>
-                <w:sz w:val="24"/>
-              </w:rPr>
-              <w:t>1</w:t>
-            </w:r>
-            <w:r>
-              <w:rPr>
-                <w:rFonts w:ascii="Times New Roman" w:hAnsi="Times New Roman" w:cs="Times New Roman"/>
-                <w:noProof/>
-                <w:webHidden/>
-                <w:sz w:val="24"/>
+                <w:webHidden/>
+              </w:rPr>
+              <w:t>2</w:t>
+            </w:r>
+            <w:r>
+              <w:rPr>
+                <w:webHidden/>
               </w:rPr>
               <w:fldChar w:fldCharType="end"/>
             </w:r>
@@ -445,7 +425,7 @@
               <w:lang w:eastAsia="fr-FR"/>
             </w:rPr>
           </w:pPr>
-          <w:hyperlink w:anchor="_Toc419968403" w:history="1">
+          <w:hyperlink w:anchor="_Toc421181278" w:history="1">
             <w:r>
               <w:rPr>
                 <w:rStyle w:val="Lienhypertexte"/>
@@ -472,7 +452,7 @@
                 <w:webHidden/>
                 <w:sz w:val="24"/>
               </w:rPr>
-              <w:instrText xml:space="preserve"> PAGEREF _Toc419968403 \h </w:instrText>
+              <w:instrText xml:space="preserve"> PAGEREF _Toc421181278 \h </w:instrText>
             </w:r>
             <w:r>
               <w:rPr>
@@ -492,7 +472,7 @@
                 <w:webHidden/>
                 <w:sz w:val="24"/>
               </w:rPr>
-              <w:t>1</w:t>
+              <w:t>2</w:t>
             </w:r>
             <w:r>
               <w:rPr>
@@ -512,7 +492,7 @@
               <w:lang w:eastAsia="fr-FR"/>
             </w:rPr>
           </w:pPr>
-          <w:hyperlink w:anchor="_Toc419968404" w:history="1">
+          <w:hyperlink w:anchor="_Toc421181279" w:history="1">
             <w:r>
               <w:rPr>
                 <w:rStyle w:val="Lienhypertexte"/>
@@ -539,7 +519,7 @@
                 <w:webHidden/>
                 <w:sz w:val="24"/>
               </w:rPr>
-              <w:instrText xml:space="preserve"> PAGEREF _Toc419968404 \h </w:instrText>
+              <w:instrText xml:space="preserve"> PAGEREF _Toc421181279 \h </w:instrText>
             </w:r>
             <w:r>
               <w:rPr>
@@ -559,7 +539,7 @@
                 <w:webHidden/>
                 <w:sz w:val="24"/>
               </w:rPr>
-              <w:t>2</w:t>
+              <w:t>3</w:t>
             </w:r>
             <w:r>
               <w:rPr>
@@ -583,7 +563,7 @@
               <w:lang w:eastAsia="fr-FR"/>
             </w:rPr>
           </w:pPr>
-          <w:hyperlink w:anchor="_Toc419968405" w:history="1">
+          <w:hyperlink w:anchor="_Toc421181280" w:history="1">
             <w:r>
               <w:rPr>
                 <w:rStyle w:val="Lienhypertexte"/>
@@ -619,7 +599,7 @@
                 <w:webHidden/>
                 <w:sz w:val="24"/>
               </w:rPr>
-              <w:instrText xml:space="preserve"> PAGEREF _Toc419968405 \h </w:instrText>
+              <w:instrText xml:space="preserve"> PAGEREF _Toc421181280 \h </w:instrText>
             </w:r>
             <w:r>
               <w:rPr>
@@ -645,7 +625,7 @@
                 <w:webHidden/>
                 <w:sz w:val="24"/>
               </w:rPr>
-              <w:t>2</w:t>
+              <w:t>3</w:t>
             </w:r>
             <w:r>
               <w:rPr>
@@ -671,7 +651,7 @@
               <w:lang w:eastAsia="fr-FR"/>
             </w:rPr>
           </w:pPr>
-          <w:hyperlink w:anchor="_Toc419968406" w:history="1">
+          <w:hyperlink w:anchor="_Toc421181281" w:history="1">
             <w:r>
               <w:rPr>
                 <w:rStyle w:val="Lienhypertexte"/>
@@ -707,7 +687,7 @@
                 <w:webHidden/>
                 <w:sz w:val="24"/>
               </w:rPr>
-              <w:instrText xml:space="preserve"> PAGEREF _Toc419968406 \h </w:instrText>
+              <w:instrText xml:space="preserve"> PAGEREF _Toc421181281 \h </w:instrText>
             </w:r>
             <w:r>
               <w:rPr>
@@ -733,7 +713,7 @@
                 <w:webHidden/>
                 <w:sz w:val="24"/>
               </w:rPr>
-              <w:t>3</w:t>
+              <w:t>4</w:t>
             </w:r>
             <w:r>
               <w:rPr>
@@ -749,86 +729,56 @@
         <w:p>
           <w:pPr>
             <w:pStyle w:val="TM1"/>
-            <w:tabs>
-              <w:tab w:val="right" w:leader="dot" w:pos="9062"/>
-            </w:tabs>
             <w:rPr>
-              <w:rFonts w:ascii="Times New Roman" w:eastAsiaTheme="minorEastAsia" w:hAnsi="Times New Roman" w:cs="Times New Roman"/>
-              <w:noProof/>
-              <w:sz w:val="24"/>
+              <w:rFonts w:eastAsiaTheme="minorEastAsia"/>
               <w:lang w:eastAsia="fr-FR"/>
             </w:rPr>
           </w:pPr>
-          <w:hyperlink w:anchor="_Toc419968407" w:history="1">
+          <w:hyperlink w:anchor="_Toc421181282" w:history="1">
             <w:r>
               <w:rPr>
                 <w:rStyle w:val="Lienhypertexte"/>
-                <w:rFonts w:ascii="Times New Roman" w:hAnsi="Times New Roman" w:cs="Times New Roman"/>
-                <w:b/>
-                <w:noProof/>
-                <w:sz w:val="24"/>
               </w:rPr>
               <w:t>II – Le softphone Linphone</w:t>
             </w:r>
             <w:r>
               <w:rPr>
-                <w:rFonts w:ascii="Times New Roman" w:hAnsi="Times New Roman" w:cs="Times New Roman"/>
-                <w:noProof/>
-                <w:webHidden/>
-                <w:sz w:val="24"/>
+                <w:webHidden/>
               </w:rPr>
               <w:tab/>
             </w:r>
             <w:r>
               <w:rPr>
-                <w:rFonts w:ascii="Times New Roman" w:hAnsi="Times New Roman" w:cs="Times New Roman"/>
-                <w:noProof/>
-                <w:webHidden/>
-                <w:sz w:val="24"/>
+                <w:webHidden/>
               </w:rPr>
               <w:fldChar w:fldCharType="begin"/>
             </w:r>
             <w:r>
               <w:rPr>
-                <w:rFonts w:ascii="Times New Roman" w:hAnsi="Times New Roman" w:cs="Times New Roman"/>
-                <w:noProof/>
-                <w:webHidden/>
-                <w:sz w:val="24"/>
-              </w:rPr>
-              <w:instrText xml:space="preserve"> PAGEREF _Toc419968407 \h </w:instrText>
-            </w:r>
-            <w:r>
-              <w:rPr>
-                <w:rFonts w:ascii="Times New Roman" w:hAnsi="Times New Roman" w:cs="Times New Roman"/>
-                <w:noProof/>
-                <w:webHidden/>
-                <w:sz w:val="24"/>
-              </w:rPr>
-            </w:r>
-            <w:r>
-              <w:rPr>
-                <w:rFonts w:ascii="Times New Roman" w:hAnsi="Times New Roman" w:cs="Times New Roman"/>
-                <w:noProof/>
-                <w:webHidden/>
-                <w:sz w:val="24"/>
+                <w:webHidden/>
+              </w:rPr>
+              <w:instrText xml:space="preserve"> PAGEREF _Toc421181282 \h </w:instrText>
+            </w:r>
+            <w:r>
+              <w:rPr>
+                <w:webHidden/>
+              </w:rPr>
+            </w:r>
+            <w:r>
+              <w:rPr>
+                <w:webHidden/>
               </w:rPr>
               <w:fldChar w:fldCharType="separate"/>
             </w:r>
             <w:r>
               <w:rPr>
-                <w:rFonts w:ascii="Times New Roman" w:hAnsi="Times New Roman" w:cs="Times New Roman"/>
-                <w:noProof/>
-                <w:webHidden/>
-                <w:sz w:val="24"/>
-              </w:rPr>
-              <w:t>3</w:t>
-            </w:r>
-            <w:r>
-              <w:rPr>
-                <w:rFonts w:ascii="Times New Roman" w:hAnsi="Times New Roman" w:cs="Times New Roman"/>
-                <w:noProof/>
-                <w:webHidden/>
-                <w:sz w:val="24"/>
+                <w:webHidden/>
+              </w:rPr>
+              <w:t>4</w:t>
+            </w:r>
+            <w:r>
+              <w:rPr>
+                <w:webHidden/>
               </w:rPr>
               <w:fldChar w:fldCharType="end"/>
             </w:r>
@@ -843,7 +793,7 @@
               <w:lang w:eastAsia="fr-FR"/>
             </w:rPr>
           </w:pPr>
-          <w:hyperlink w:anchor="_Toc419968408" w:history="1">
+          <w:hyperlink w:anchor="_Toc421181283" w:history="1">
             <w:r>
               <w:rPr>
                 <w:rStyle w:val="Lienhypertexte"/>
@@ -870,7 +820,7 @@
                 <w:webHidden/>
                 <w:sz w:val="24"/>
               </w:rPr>
-              <w:instrText xml:space="preserve"> PAGEREF _Toc419968408 \h </w:instrText>
+              <w:instrText xml:space="preserve"> PAGEREF _Toc421181283 \h </w:instrText>
             </w:r>
             <w:r>
               <w:rPr>
@@ -890,7 +840,7 @@
                 <w:webHidden/>
                 <w:sz w:val="24"/>
               </w:rPr>
-              <w:t>3</w:t>
+              <w:t>4</w:t>
             </w:r>
             <w:r>
               <w:rPr>
@@ -910,7 +860,7 @@
               <w:lang w:eastAsia="fr-FR"/>
             </w:rPr>
           </w:pPr>
-          <w:hyperlink w:anchor="_Toc419968409" w:history="1">
+          <w:hyperlink w:anchor="_Toc421181284" w:history="1">
             <w:r>
               <w:rPr>
                 <w:rStyle w:val="Lienhypertexte"/>
@@ -937,7 +887,7 @@
                 <w:webHidden/>
                 <w:sz w:val="24"/>
               </w:rPr>
-              <w:instrText xml:space="preserve"> PAGEREF _Toc419968409 \h </w:instrText>
+              <w:instrText xml:space="preserve"> PAGEREF _Toc421181284 \h </w:instrText>
             </w:r>
             <w:r>
               <w:rPr>
@@ -957,7 +907,7 @@
                 <w:webHidden/>
                 <w:sz w:val="24"/>
               </w:rPr>
-              <w:t>4</w:t>
+              <w:t>5</w:t>
             </w:r>
             <w:r>
               <w:rPr>
@@ -971,95 +921,56 @@
         <w:p>
           <w:pPr>
             <w:pStyle w:val="TM1"/>
-            <w:tabs>
-              <w:tab w:val="right" w:leader="dot" w:pos="9062"/>
-            </w:tabs>
             <w:rPr>
-              <w:rFonts w:ascii="Times New Roman" w:eastAsiaTheme="minorEastAsia" w:hAnsi="Times New Roman" w:cs="Times New Roman"/>
-              <w:noProof/>
-              <w:sz w:val="24"/>
+              <w:rFonts w:eastAsiaTheme="minorEastAsia"/>
               <w:lang w:eastAsia="fr-FR"/>
             </w:rPr>
           </w:pPr>
-          <w:hyperlink w:anchor="_Toc419968410" w:history="1">
+          <w:hyperlink w:anchor="_Toc421181285" w:history="1">
             <w:r>
               <w:rPr>
                 <w:rStyle w:val="Lienhypertexte"/>
-                <w:rFonts w:ascii="Times New Roman" w:hAnsi="Times New Roman" w:cs="Times New Roman"/>
-                <w:b/>
-                <w:noProof/>
-                <w:sz w:val="24"/>
-              </w:rPr>
-              <w:t>III – Messagerie et enregistrement des communications</w:t>
-            </w:r>
-            <w:r>
-              <w:rPr>
-                <w:rStyle w:val="Lienhypertexte"/>
-                <w:rFonts w:ascii="Times New Roman" w:hAnsi="Times New Roman" w:cs="Times New Roman"/>
-                <w:noProof/>
-                <w:sz w:val="24"/>
-              </w:rPr>
-              <w:t>.</w:t>
-            </w:r>
-            <w:r>
-              <w:rPr>
-                <w:rFonts w:ascii="Times New Roman" w:hAnsi="Times New Roman" w:cs="Times New Roman"/>
-                <w:noProof/>
-                <w:webHidden/>
-                <w:sz w:val="24"/>
+              </w:rPr>
+              <w:t>III – Messagerie et enregistrement des communications.</w:t>
+            </w:r>
+            <w:r>
+              <w:rPr>
+                <w:webHidden/>
               </w:rPr>
               <w:tab/>
             </w:r>
             <w:r>
               <w:rPr>
-                <w:rFonts w:ascii="Times New Roman" w:hAnsi="Times New Roman" w:cs="Times New Roman"/>
-                <w:noProof/>
-                <w:webHidden/>
-                <w:sz w:val="24"/>
+                <w:webHidden/>
               </w:rPr>
               <w:fldChar w:fldCharType="begin"/>
             </w:r>
             <w:r>
               <w:rPr>
-                <w:rFonts w:ascii="Times New Roman" w:hAnsi="Times New Roman" w:cs="Times New Roman"/>
-                <w:noProof/>
-                <w:webHidden/>
-                <w:sz w:val="24"/>
-              </w:rPr>
-              <w:instrText xml:space="preserve"> PAGEREF _Toc419968410 \h </w:instrText>
-            </w:r>
-            <w:r>
-              <w:rPr>
-                <w:rFonts w:ascii="Times New Roman" w:hAnsi="Times New Roman" w:cs="Times New Roman"/>
-                <w:noProof/>
-                <w:webHidden/>
-                <w:sz w:val="24"/>
-              </w:rPr>
-            </w:r>
-            <w:r>
-              <w:rPr>
-                <w:rFonts w:ascii="Times New Roman" w:hAnsi="Times New Roman" w:cs="Times New Roman"/>
-                <w:noProof/>
-                <w:webHidden/>
-                <w:sz w:val="24"/>
+                <w:webHidden/>
+              </w:rPr>
+              <w:instrText xml:space="preserve"> PAGEREF _Toc421181285 \h </w:instrText>
+            </w:r>
+            <w:r>
+              <w:rPr>
+                <w:webHidden/>
+              </w:rPr>
+            </w:r>
+            <w:r>
+              <w:rPr>
+                <w:webHidden/>
               </w:rPr>
               <w:fldChar w:fldCharType="separate"/>
             </w:r>
             <w:r>
               <w:rPr>
-                <w:rFonts w:ascii="Times New Roman" w:hAnsi="Times New Roman" w:cs="Times New Roman"/>
-                <w:noProof/>
-                <w:webHidden/>
-                <w:sz w:val="24"/>
-              </w:rPr>
-              <w:t>4</w:t>
-            </w:r>
-            <w:r>
-              <w:rPr>
-                <w:rFonts w:ascii="Times New Roman" w:hAnsi="Times New Roman" w:cs="Times New Roman"/>
-                <w:noProof/>
-                <w:webHidden/>
-                <w:sz w:val="24"/>
+                <w:webHidden/>
+              </w:rPr>
+              <w:t>5</w:t>
+            </w:r>
+            <w:r>
+              <w:rPr>
+                <w:webHidden/>
               </w:rPr>
               <w:fldChar w:fldCharType="end"/>
             </w:r>
@@ -1074,7 +985,7 @@
               <w:lang w:eastAsia="fr-FR"/>
             </w:rPr>
           </w:pPr>
-          <w:hyperlink w:anchor="_Toc419968411" w:history="1">
+          <w:hyperlink w:anchor="_Toc421181286" w:history="1">
             <w:r>
               <w:rPr>
                 <w:rStyle w:val="Lienhypertexte"/>
@@ -1101,7 +1012,7 @@
                 <w:webHidden/>
                 <w:sz w:val="24"/>
               </w:rPr>
-              <w:instrText xml:space="preserve"> PAGEREF _Toc419968411 \h </w:instrText>
+              <w:instrText xml:space="preserve"> PAGEREF _Toc421181286 \h </w:instrText>
             </w:r>
             <w:r>
               <w:rPr>
@@ -1121,7 +1032,7 @@
                 <w:webHidden/>
                 <w:sz w:val="24"/>
               </w:rPr>
-              <w:t>4</w:t>
+              <w:t>5</w:t>
             </w:r>
             <w:r>
               <w:rPr>
@@ -1145,7 +1056,7 @@
               <w:lang w:eastAsia="fr-FR"/>
             </w:rPr>
           </w:pPr>
-          <w:hyperlink w:anchor="_Toc419968412" w:history="1">
+          <w:hyperlink w:anchor="_Toc421181287" w:history="1">
             <w:r>
               <w:rPr>
                 <w:rStyle w:val="Lienhypertexte"/>
@@ -1181,7 +1092,7 @@
                 <w:webHidden/>
                 <w:sz w:val="24"/>
               </w:rPr>
-              <w:instrText xml:space="preserve"> PAGEREF _Toc419968412 \h </w:instrText>
+              <w:instrText xml:space="preserve"> PAGEREF _Toc421181287 \h </w:instrText>
             </w:r>
             <w:r>
               <w:rPr>
@@ -1207,7 +1118,7 @@
                 <w:webHidden/>
                 <w:sz w:val="24"/>
               </w:rPr>
-              <w:t>4</w:t>
+              <w:t>5</w:t>
             </w:r>
             <w:r>
               <w:rPr>
@@ -1233,7 +1144,7 @@
               <w:lang w:eastAsia="fr-FR"/>
             </w:rPr>
           </w:pPr>
-          <w:hyperlink w:anchor="_Toc419968413" w:history="1">
+          <w:hyperlink w:anchor="_Toc421181288" w:history="1">
             <w:r>
               <w:rPr>
                 <w:rStyle w:val="Lienhypertexte"/>
@@ -1269,7 +1180,7 @@
                 <w:webHidden/>
                 <w:sz w:val="24"/>
               </w:rPr>
-              <w:instrText xml:space="preserve"> PAGEREF _Toc419968413 \h </w:instrText>
+              <w:instrText xml:space="preserve"> PAGEREF _Toc421181288 \h </w:instrText>
             </w:r>
             <w:r>
               <w:rPr>
@@ -1295,7 +1206,7 @@
                 <w:webHidden/>
                 <w:sz w:val="24"/>
               </w:rPr>
-              <w:t>5</w:t>
+              <w:t>6</w:t>
             </w:r>
             <w:r>
               <w:rPr>
@@ -1317,7 +1228,7 @@
               <w:lang w:eastAsia="fr-FR"/>
             </w:rPr>
           </w:pPr>
-          <w:hyperlink w:anchor="_Toc419968414" w:history="1">
+          <w:hyperlink w:anchor="_Toc421181289" w:history="1">
             <w:r>
               <w:rPr>
                 <w:rStyle w:val="Lienhypertexte"/>
@@ -1344,7 +1255,7 @@
                 <w:webHidden/>
                 <w:sz w:val="24"/>
               </w:rPr>
-              <w:instrText xml:space="preserve"> PAGEREF _Toc419968414 \h </w:instrText>
+              <w:instrText xml:space="preserve"> PAGEREF _Toc421181289 \h </w:instrText>
             </w:r>
             <w:r>
               <w:rPr>
@@ -1384,7 +1295,7 @@
               <w:lang w:eastAsia="fr-FR"/>
             </w:rPr>
           </w:pPr>
-          <w:hyperlink w:anchor="_Toc419968415" w:history="1">
+          <w:hyperlink w:anchor="_Toc421181290" w:history="1">
             <w:r>
               <w:rPr>
                 <w:rStyle w:val="Lienhypertexte"/>
@@ -1411,7 +1322,7 @@
                 <w:webHidden/>
                 <w:sz w:val="24"/>
               </w:rPr>
-              <w:instrText xml:space="preserve"> PAGEREF _Toc419968415 \h </w:instrText>
+              <w:instrText xml:space="preserve"> PAGEREF _Toc421181290 \h </w:instrText>
             </w:r>
             <w:r>
               <w:rPr>
@@ -1437,6 +1348,64 @@
               <w:rPr>
                 <w:webHidden/>
                 <w:sz w:val="24"/>
+              </w:rPr>
+              <w:fldChar w:fldCharType="end"/>
+            </w:r>
+          </w:hyperlink>
+        </w:p>
+        <w:p>
+          <w:pPr>
+            <w:pStyle w:val="TM1"/>
+            <w:rPr>
+              <w:rFonts w:eastAsiaTheme="minorEastAsia"/>
+              <w:lang w:eastAsia="fr-FR"/>
+            </w:rPr>
+          </w:pPr>
+          <w:hyperlink w:anchor="_Toc421181291" w:history="1">
+            <w:r>
+              <w:rPr>
+                <w:rStyle w:val="Lienhypertexte"/>
+              </w:rPr>
+              <w:t>IV – Module de l’application LC pilotant Linphonec</w:t>
+            </w:r>
+            <w:r>
+              <w:rPr>
+                <w:webHidden/>
+              </w:rPr>
+              <w:tab/>
+            </w:r>
+            <w:r>
+              <w:rPr>
+                <w:webHidden/>
+              </w:rPr>
+              <w:fldChar w:fldCharType="begin"/>
+            </w:r>
+            <w:r>
+              <w:rPr>
+                <w:webHidden/>
+              </w:rPr>
+              <w:instrText xml:space="preserve"> PAGEREF _Toc421181291 \h </w:instrText>
+            </w:r>
+            <w:r>
+              <w:rPr>
+                <w:webHidden/>
+              </w:rPr>
+            </w:r>
+            <w:r>
+              <w:rPr>
+                <w:webHidden/>
+              </w:rPr>
+              <w:fldChar w:fldCharType="separate"/>
+            </w:r>
+            <w:r>
+              <w:rPr>
+                <w:webHidden/>
+              </w:rPr>
+              <w:t>9</w:t>
+            </w:r>
+            <w:r>
+              <w:rPr>
+                <w:webHidden/>
               </w:rPr>
               <w:fldChar w:fldCharType="end"/>
             </w:r>
@@ -1454,24 +1423,32 @@
         </w:p>
       </w:sdtContent>
     </w:sdt>
-    <w:p>
-      <w:pPr>
-        <w:pStyle w:val="Titre1"/>
-        <w:rPr>
-          <w:rFonts w:ascii="Times New Roman" w:hAnsi="Times New Roman" w:cs="Times New Roman"/>
-          <w:color w:val="auto"/>
+    <w:bookmarkStart w:id="0" w:name="_Toc421181277" w:displacedByCustomXml="prev"/>
+    <w:p>
+      <w:pPr>
+        <w:rPr>
+          <w:rFonts w:ascii="Times New Roman" w:hAnsi="Times New Roman" w:cs="Times New Roman"/>
           <w:sz w:val="24"/>
           <w:u w:val="single"/>
         </w:rPr>
       </w:pPr>
-      <w:bookmarkStart w:id="0" w:name="_Toc419968402"/>
-      <w:r>
-        <w:rPr>
-          <w:rFonts w:ascii="Times New Roman" w:hAnsi="Times New Roman" w:cs="Times New Roman"/>
-          <w:color w:val="auto"/>
+      <w:r>
+        <w:rPr>
+          <w:rFonts w:ascii="Times New Roman" w:hAnsi="Times New Roman" w:cs="Times New Roman"/>
           <w:sz w:val="24"/>
           <w:u w:val="single"/>
         </w:rPr>
+        <w:br w:type="page"/>
+      </w:r>
+    </w:p>
+    <w:p>
+      <w:r>
+        <w:rPr>
+          <w:rFonts w:ascii="Times New Roman" w:hAnsi="Times New Roman" w:cs="Times New Roman"/>
+          <w:sz w:val="24"/>
+          <w:u w:val="single"/>
+        </w:rPr>
+        <w:lastRenderedPageBreak/>
         <w:t>I – Le poste IPBX</w:t>
       </w:r>
       <w:bookmarkEnd w:id="0"/>
@@ -1491,13 +1468,14 @@
           <w:rFonts w:ascii="Times New Roman" w:hAnsi="Times New Roman" w:cs="Times New Roman"/>
           <w:b w:val="0"/>
           <w:color w:val="auto"/>
+          <w:sz w:val="24"/>
           <w:u w:val="single"/>
         </w:rPr>
       </w:pPr>
       <w:r>
         <w:tab/>
       </w:r>
-      <w:bookmarkStart w:id="1" w:name="_Toc419968403"/>
+      <w:bookmarkStart w:id="1" w:name="_Toc421181278"/>
       <w:r>
         <w:rPr>
           <w:rFonts w:ascii="Times New Roman" w:hAnsi="Times New Roman" w:cs="Times New Roman"/>
@@ -1530,6 +1508,7 @@
         <w:tab/>
       </w:r>
     </w:p>
+    <w:p/>
     <w:p>
       <w:pPr>
         <w:jc w:val="both"/>
@@ -1683,7 +1662,6 @@
           <w:szCs w:val="24"/>
           <w:lang w:eastAsia="fr-FR"/>
         </w:rPr>
-        <w:lastRenderedPageBreak/>
         <w:drawing>
           <wp:inline distT="0" distB="0" distL="0" distR="0">
             <wp:extent cx="1600200" cy="1369185"/>
@@ -1766,7 +1744,25 @@
           <w:sz w:val="24"/>
           <w:szCs w:val="24"/>
         </w:rPr>
-        <w:t>Il existe deux possibilités pour créer son poste IPBX. La première est d’installer le système entier sur un disque dur. Le fichier .iso est téléchargeable et l’installation peut commencer. Le système est régi par un système d’exploitation de type CentOS.  L’installation prend environ une heure. Une autre possibilité est d’installer Asterisk en tant que logiciel sur un ordinateur. L’installation est toutefois beaucoup plus</w:t>
+        <w:t xml:space="preserve">Il existe deux possibilités pour créer son poste IPBX. La première est d’installer le système entier sur un disque dur. Le fichier .iso est téléchargeable et l’installation peut commencer. Le système est régi par un système d’exploitation de type </w:t>
+      </w:r>
+      <w:proofErr w:type="spellStart"/>
+      <w:r>
+        <w:rPr>
+          <w:rFonts w:ascii="Times New Roman" w:hAnsi="Times New Roman" w:cs="Times New Roman"/>
+          <w:sz w:val="24"/>
+          <w:szCs w:val="24"/>
+        </w:rPr>
+        <w:t>CentOS</w:t>
+      </w:r>
+      <w:proofErr w:type="spellEnd"/>
+      <w:r>
+        <w:rPr>
+          <w:rFonts w:ascii="Times New Roman" w:hAnsi="Times New Roman" w:cs="Times New Roman"/>
+          <w:sz w:val="24"/>
+          <w:szCs w:val="24"/>
+        </w:rPr>
+        <w:t>.  L’installation prend environ une heure. Une autre possibilité est d’installer Asterisk en tant que logiciel sur un ordinateur. L’installation est toutefois beaucoup plus</w:t>
       </w:r>
       <w:r>
         <w:rPr>
@@ -1803,6 +1799,7 @@
           <w:szCs w:val="24"/>
           <w:lang w:eastAsia="fr-FR"/>
         </w:rPr>
+        <w:lastRenderedPageBreak/>
         <w:drawing>
           <wp:inline distT="0" distB="0" distL="0" distR="0">
             <wp:extent cx="4857750" cy="1803658"/>
@@ -1884,7 +1881,25 @@
           <w:sz w:val="24"/>
           <w:szCs w:val="24"/>
         </w:rPr>
-        <w:t>Un nom d’utilisateur et un mot de passe est demandé pour accéder en mode root au système.</w:t>
+        <w:t xml:space="preserve">Un nom d’utilisateur et un mot de passe est demandé pour accéder en mode </w:t>
+      </w:r>
+      <w:proofErr w:type="spellStart"/>
+      <w:r>
+        <w:rPr>
+          <w:rFonts w:ascii="Times New Roman" w:hAnsi="Times New Roman" w:cs="Times New Roman"/>
+          <w:sz w:val="24"/>
+          <w:szCs w:val="24"/>
+        </w:rPr>
+        <w:t>root</w:t>
+      </w:r>
+      <w:proofErr w:type="spellEnd"/>
+      <w:r>
+        <w:rPr>
+          <w:rFonts w:ascii="Times New Roman" w:hAnsi="Times New Roman" w:cs="Times New Roman"/>
+          <w:sz w:val="24"/>
+          <w:szCs w:val="24"/>
+        </w:rPr>
+        <w:t xml:space="preserve"> au système.</w:t>
       </w:r>
     </w:p>
     <w:p>
@@ -1900,7 +1915,7 @@
       <w:r>
         <w:tab/>
       </w:r>
-      <w:bookmarkStart w:id="2" w:name="_Toc419968404"/>
+      <w:bookmarkStart w:id="2" w:name="_Toc421181279"/>
       <w:r>
         <w:rPr>
           <w:rFonts w:ascii="Times New Roman" w:hAnsi="Times New Roman" w:cs="Times New Roman"/>
@@ -1931,6 +1946,7 @@
           <w:b w:val="0"/>
           <w:i/>
           <w:color w:val="auto"/>
+          <w:sz w:val="24"/>
           <w:u w:val="single"/>
         </w:rPr>
       </w:pPr>
@@ -1940,7 +1956,7 @@
       <w:r>
         <w:tab/>
       </w:r>
-      <w:bookmarkStart w:id="3" w:name="_Toc419968405"/>
+      <w:bookmarkStart w:id="3" w:name="_Toc421181280"/>
       <w:r>
         <w:rPr>
           <w:rFonts w:ascii="Times New Roman" w:hAnsi="Times New Roman" w:cs="Times New Roman"/>
@@ -1976,6 +1992,7 @@
       </w:r>
       <w:bookmarkEnd w:id="3"/>
     </w:p>
+    <w:p/>
     <w:p>
       <w:pPr>
         <w:jc w:val="both"/>
@@ -2130,7 +2147,43 @@
           <w:sz w:val="24"/>
           <w:szCs w:val="24"/>
         </w:rPr>
-        <w:t>ctiver la gestion vidéo (mettre le champ « Video Support » à « Enabled »</w:t>
+        <w:t>ctiver la gestion vidéo (mettre le champ « </w:t>
+      </w:r>
+      <w:proofErr w:type="spellStart"/>
+      <w:r>
+        <w:rPr>
+          <w:rFonts w:ascii="Times New Roman" w:hAnsi="Times New Roman" w:cs="Times New Roman"/>
+          <w:sz w:val="24"/>
+          <w:szCs w:val="24"/>
+        </w:rPr>
+        <w:t>Video</w:t>
+      </w:r>
+      <w:proofErr w:type="spellEnd"/>
+      <w:r>
+        <w:rPr>
+          <w:rFonts w:ascii="Times New Roman" w:hAnsi="Times New Roman" w:cs="Times New Roman"/>
+          <w:sz w:val="24"/>
+          <w:szCs w:val="24"/>
+        </w:rPr>
+        <w:t xml:space="preserve"> Support » à « </w:t>
+      </w:r>
+      <w:proofErr w:type="spellStart"/>
+      <w:r>
+        <w:rPr>
+          <w:rFonts w:ascii="Times New Roman" w:hAnsi="Times New Roman" w:cs="Times New Roman"/>
+          <w:sz w:val="24"/>
+          <w:szCs w:val="24"/>
+        </w:rPr>
+        <w:t>Enabled</w:t>
+      </w:r>
+      <w:proofErr w:type="spellEnd"/>
+      <w:r>
+        <w:rPr>
+          <w:rFonts w:ascii="Times New Roman" w:hAnsi="Times New Roman" w:cs="Times New Roman"/>
+          <w:sz w:val="24"/>
+          <w:szCs w:val="24"/>
+        </w:rPr>
+        <w:t> »</w:t>
       </w:r>
       <w:r>
         <w:rPr>
@@ -2201,21 +2254,59 @@
           <w:rFonts w:ascii="Times New Roman" w:hAnsi="Times New Roman" w:cs="Times New Roman"/>
           <w:sz w:val="24"/>
         </w:rPr>
-        <w:t>Cliquer sur le bouton « Submit » en bas de la page et ensuite sur « Apply Config » pour enregistrer et appliquer les modifications.</w:t>
+        <w:t>Cliquer sur le bouton « </w:t>
+      </w:r>
+      <w:proofErr w:type="spellStart"/>
+      <w:r>
+        <w:rPr>
+          <w:rFonts w:ascii="Times New Roman" w:hAnsi="Times New Roman" w:cs="Times New Roman"/>
+          <w:sz w:val="24"/>
+        </w:rPr>
+        <w:t>Submit</w:t>
+      </w:r>
+      <w:proofErr w:type="spellEnd"/>
+      <w:r>
+        <w:rPr>
+          <w:rFonts w:ascii="Times New Roman" w:hAnsi="Times New Roman" w:cs="Times New Roman"/>
+          <w:sz w:val="24"/>
+        </w:rPr>
+        <w:t> » en bas de la page et ensuite sur « </w:t>
+      </w:r>
+      <w:proofErr w:type="spellStart"/>
+      <w:r>
+        <w:rPr>
+          <w:rFonts w:ascii="Times New Roman" w:hAnsi="Times New Roman" w:cs="Times New Roman"/>
+          <w:sz w:val="24"/>
+        </w:rPr>
+        <w:t>Apply</w:t>
+      </w:r>
+      <w:proofErr w:type="spellEnd"/>
+      <w:r>
+        <w:rPr>
+          <w:rFonts w:ascii="Times New Roman" w:hAnsi="Times New Roman" w:cs="Times New Roman"/>
+          <w:sz w:val="24"/>
+        </w:rPr>
+        <w:t xml:space="preserve"> Config » pour enregistrer et appliquer les modifications.</w:t>
       </w:r>
     </w:p>
     <w:p>
       <w:pPr>
         <w:pStyle w:val="Titre3"/>
-      </w:pPr>
-      <w:r>
-        <w:lastRenderedPageBreak/>
+        <w:rPr>
+          <w:rFonts w:ascii="Times New Roman" w:hAnsi="Times New Roman" w:cs="Times New Roman"/>
+          <w:i/>
+          <w:color w:val="auto"/>
+          <w:sz w:val="24"/>
+          <w:szCs w:val="24"/>
+        </w:rPr>
+      </w:pPr>
+      <w:r>
         <w:tab/>
       </w:r>
       <w:r>
         <w:tab/>
       </w:r>
-      <w:bookmarkStart w:id="4" w:name="_Toc419968406"/>
+      <w:bookmarkStart w:id="4" w:name="_Toc421181281"/>
       <w:r>
         <w:rPr>
           <w:rFonts w:ascii="Times New Roman" w:hAnsi="Times New Roman" w:cs="Times New Roman"/>
@@ -2306,6 +2397,7 @@
       </w:r>
       <w:bookmarkEnd w:id="4"/>
     </w:p>
+    <w:p/>
     <w:p>
       <w:pPr>
         <w:ind w:firstLine="708"/>
@@ -2457,7 +2549,25 @@
           <w:sz w:val="24"/>
           <w:szCs w:val="24"/>
         </w:rPr>
-        <w:t xml:space="preserve"> et « Add an extension ». Là un numéro est demandé, c’est celui qui se</w:t>
+        <w:t xml:space="preserve"> et « </w:t>
+      </w:r>
+      <w:proofErr w:type="spellStart"/>
+      <w:r>
+        <w:rPr>
+          <w:rFonts w:ascii="Times New Roman" w:hAnsi="Times New Roman" w:cs="Times New Roman"/>
+          <w:sz w:val="24"/>
+          <w:szCs w:val="24"/>
+        </w:rPr>
+        <w:t>Add</w:t>
+      </w:r>
+      <w:proofErr w:type="spellEnd"/>
+      <w:r>
+        <w:rPr>
+          <w:rFonts w:ascii="Times New Roman" w:hAnsi="Times New Roman" w:cs="Times New Roman"/>
+          <w:sz w:val="24"/>
+          <w:szCs w:val="24"/>
+        </w:rPr>
+        <w:t xml:space="preserve"> an extension ». Là un numéro est demandé, c’est celui qui se</w:t>
       </w:r>
       <w:r>
         <w:rPr>
@@ -2503,7 +2613,39 @@
           <w:rFonts w:ascii="Times New Roman" w:hAnsi="Times New Roman" w:cs="Times New Roman"/>
           <w:sz w:val="24"/>
         </w:rPr>
-        <w:t>Cliquer sur le bouton « Submit » en bas de la page et ensuite sur « Apply Config » pour enregistrer et appliquer les modifications.</w:t>
+        <w:t>Cliquer sur le bouton « </w:t>
+      </w:r>
+      <w:proofErr w:type="spellStart"/>
+      <w:r>
+        <w:rPr>
+          <w:rFonts w:ascii="Times New Roman" w:hAnsi="Times New Roman" w:cs="Times New Roman"/>
+          <w:sz w:val="24"/>
+        </w:rPr>
+        <w:t>Submit</w:t>
+      </w:r>
+      <w:proofErr w:type="spellEnd"/>
+      <w:r>
+        <w:rPr>
+          <w:rFonts w:ascii="Times New Roman" w:hAnsi="Times New Roman" w:cs="Times New Roman"/>
+          <w:sz w:val="24"/>
+        </w:rPr>
+        <w:t> » en bas de la page et ensuite sur « </w:t>
+      </w:r>
+      <w:proofErr w:type="spellStart"/>
+      <w:r>
+        <w:rPr>
+          <w:rFonts w:ascii="Times New Roman" w:hAnsi="Times New Roman" w:cs="Times New Roman"/>
+          <w:sz w:val="24"/>
+        </w:rPr>
+        <w:t>Apply</w:t>
+      </w:r>
+      <w:proofErr w:type="spellEnd"/>
+      <w:r>
+        <w:rPr>
+          <w:rFonts w:ascii="Times New Roman" w:hAnsi="Times New Roman" w:cs="Times New Roman"/>
+          <w:sz w:val="24"/>
+        </w:rPr>
+        <w:t xml:space="preserve"> Config » pour enregistrer et appliquer les modifications.</w:t>
       </w:r>
     </w:p>
     <w:p>
@@ -2516,7 +2658,7 @@
           <w:u w:val="single"/>
         </w:rPr>
       </w:pPr>
-      <w:bookmarkStart w:id="6" w:name="_Toc419968407"/>
+      <w:bookmarkStart w:id="6" w:name="_Toc421181282"/>
       <w:r>
         <w:rPr>
           <w:rFonts w:ascii="Times New Roman" w:hAnsi="Times New Roman" w:cs="Times New Roman"/>
@@ -2524,6 +2666,7 @@
           <w:sz w:val="24"/>
           <w:u w:val="single"/>
         </w:rPr>
+        <w:lastRenderedPageBreak/>
         <w:t>II – Le sof</w:t>
       </w:r>
       <w:r>
@@ -2546,6 +2689,7 @@
       </w:r>
       <w:bookmarkEnd w:id="6"/>
     </w:p>
+    <w:p/>
     <w:p>
       <w:pPr>
         <w:jc w:val="both"/>
@@ -2675,7 +2819,7 @@
       <w:r>
         <w:tab/>
       </w:r>
-      <w:bookmarkStart w:id="7" w:name="_Toc419968408"/>
+      <w:bookmarkStart w:id="7" w:name="_Toc421181283"/>
       <w:r>
         <w:rPr>
           <w:rFonts w:ascii="Times New Roman" w:hAnsi="Times New Roman" w:cs="Times New Roman"/>
@@ -2688,6 +2832,7 @@
       </w:r>
       <w:bookmarkEnd w:id="7"/>
     </w:p>
+    <w:p/>
     <w:p>
       <w:pPr>
         <w:ind w:firstLine="708"/>
@@ -2723,7 +2868,39 @@
           <w:rFonts w:ascii="Times New Roman" w:hAnsi="Times New Roman" w:cs="Times New Roman"/>
           <w:sz w:val="24"/>
         </w:rPr>
-        <w:t xml:space="preserve"> pour une meilleure stabilité du logiciel, il est nécessaire auparavant de télécharger le dépôt communautaire Packman. Packman donne à disposition des utilisateurs un ensemble de logiciels que l’on peut installer facilement.</w:t>
+        <w:t xml:space="preserve"> pour une meilleure stabilité du logiciel, il est nécessaire auparavant de télécharger le dépôt communautaire </w:t>
+      </w:r>
+      <w:proofErr w:type="spellStart"/>
+      <w:r>
+        <w:rPr>
+          <w:rFonts w:ascii="Times New Roman" w:hAnsi="Times New Roman" w:cs="Times New Roman"/>
+          <w:sz w:val="24"/>
+        </w:rPr>
+        <w:t>Packman</w:t>
+      </w:r>
+      <w:proofErr w:type="spellEnd"/>
+      <w:r>
+        <w:rPr>
+          <w:rFonts w:ascii="Times New Roman" w:hAnsi="Times New Roman" w:cs="Times New Roman"/>
+          <w:sz w:val="24"/>
+        </w:rPr>
+        <w:t xml:space="preserve">. </w:t>
+      </w:r>
+      <w:proofErr w:type="spellStart"/>
+      <w:r>
+        <w:rPr>
+          <w:rFonts w:ascii="Times New Roman" w:hAnsi="Times New Roman" w:cs="Times New Roman"/>
+          <w:sz w:val="24"/>
+        </w:rPr>
+        <w:t>Packman</w:t>
+      </w:r>
+      <w:proofErr w:type="spellEnd"/>
+      <w:r>
+        <w:rPr>
+          <w:rFonts w:ascii="Times New Roman" w:hAnsi="Times New Roman" w:cs="Times New Roman"/>
+          <w:sz w:val="24"/>
+        </w:rPr>
+        <w:t xml:space="preserve"> donne à disposition des utilisateurs un ensemble de logiciels que l’on peut installer facilement.</w:t>
       </w:r>
       <w:r>
         <w:rPr>
@@ -2737,7 +2914,23 @@
           <w:rFonts w:ascii="Times New Roman" w:hAnsi="Times New Roman" w:cs="Times New Roman"/>
           <w:sz w:val="24"/>
         </w:rPr>
-        <w:t xml:space="preserve"> Les dépôts Packman qui nous intéresse</w:t>
+        <w:t xml:space="preserve"> Les dépôts </w:t>
+      </w:r>
+      <w:proofErr w:type="spellStart"/>
+      <w:r>
+        <w:rPr>
+          <w:rFonts w:ascii="Times New Roman" w:hAnsi="Times New Roman" w:cs="Times New Roman"/>
+          <w:sz w:val="24"/>
+        </w:rPr>
+        <w:t>Packman</w:t>
+      </w:r>
+      <w:proofErr w:type="spellEnd"/>
+      <w:r>
+        <w:rPr>
+          <w:rFonts w:ascii="Times New Roman" w:hAnsi="Times New Roman" w:cs="Times New Roman"/>
+          <w:sz w:val="24"/>
+        </w:rPr>
+        <w:t xml:space="preserve"> qui nous intéresse</w:t>
       </w:r>
       <w:r>
         <w:rPr>
@@ -2751,7 +2944,23 @@
           <w:rFonts w:ascii="Times New Roman" w:hAnsi="Times New Roman" w:cs="Times New Roman"/>
           <w:sz w:val="24"/>
         </w:rPr>
-        <w:t xml:space="preserve"> en particulier sont Essentials qui délivre des codecs et des logiciels multimédia et Multimedia dans lequel on retrouvera Linphone. Le tutoriel est disponible à cette adresse : </w:t>
+        <w:t xml:space="preserve"> en particulier sont Essentials qui délivre des codecs et des logiciels multimédia et </w:t>
+      </w:r>
+      <w:proofErr w:type="spellStart"/>
+      <w:r>
+        <w:rPr>
+          <w:rFonts w:ascii="Times New Roman" w:hAnsi="Times New Roman" w:cs="Times New Roman"/>
+          <w:sz w:val="24"/>
+        </w:rPr>
+        <w:t>Multimedia</w:t>
+      </w:r>
+      <w:proofErr w:type="spellEnd"/>
+      <w:r>
+        <w:rPr>
+          <w:rFonts w:ascii="Times New Roman" w:hAnsi="Times New Roman" w:cs="Times New Roman"/>
+          <w:sz w:val="24"/>
+        </w:rPr>
+        <w:t xml:space="preserve"> dans lequel on retrouvera Linphone. Le tutoriel est disponible à cette adresse : </w:t>
       </w:r>
       <w:hyperlink r:id="rId12" w:history="1">
         <w:r>
@@ -2785,7 +2994,23 @@
           <w:rFonts w:ascii="Times New Roman" w:hAnsi="Times New Roman" w:cs="Times New Roman"/>
           <w:sz w:val="24"/>
         </w:rPr>
-        <w:t>Une fois Packman installé sur le système, Linphone</w:t>
+        <w:t xml:space="preserve">Une fois </w:t>
+      </w:r>
+      <w:proofErr w:type="spellStart"/>
+      <w:r>
+        <w:rPr>
+          <w:rFonts w:ascii="Times New Roman" w:hAnsi="Times New Roman" w:cs="Times New Roman"/>
+          <w:sz w:val="24"/>
+        </w:rPr>
+        <w:t>Packman</w:t>
+      </w:r>
+      <w:proofErr w:type="spellEnd"/>
+      <w:r>
+        <w:rPr>
+          <w:rFonts w:ascii="Times New Roman" w:hAnsi="Times New Roman" w:cs="Times New Roman"/>
+          <w:sz w:val="24"/>
+        </w:rPr>
+        <w:t xml:space="preserve"> installé sur le système, Linphone</w:t>
       </w:r>
       <w:r>
         <w:rPr>
@@ -2799,7 +3024,55 @@
           <w:rFonts w:ascii="Times New Roman" w:hAnsi="Times New Roman" w:cs="Times New Roman"/>
           <w:sz w:val="24"/>
         </w:rPr>
-        <w:t xml:space="preserve">. Toutefois cette version présente des problèmes de stabilité et il est nécessaire de vérifier des éléments de la bibliothèque sur laquelle s’appuie Linphone. En  particulier : vérifier que la librairie libortp.so.9 est bien celle de Packman et non d’OpenSuSE. De même pour libellesip, la version doit être celle de Packman et la plus récente. </w:t>
+        <w:t xml:space="preserve">. Toutefois cette version présente des problèmes de stabilité et il est nécessaire de vérifier des éléments de la bibliothèque sur laquelle s’appuie Linphone. En  particulier : vérifier que la librairie libortp.so.9 est bien celle de </w:t>
+      </w:r>
+      <w:proofErr w:type="spellStart"/>
+      <w:r>
+        <w:rPr>
+          <w:rFonts w:ascii="Times New Roman" w:hAnsi="Times New Roman" w:cs="Times New Roman"/>
+          <w:sz w:val="24"/>
+        </w:rPr>
+        <w:t>Packman</w:t>
+      </w:r>
+      <w:proofErr w:type="spellEnd"/>
+      <w:r>
+        <w:rPr>
+          <w:rFonts w:ascii="Times New Roman" w:hAnsi="Times New Roman" w:cs="Times New Roman"/>
+          <w:sz w:val="24"/>
+        </w:rPr>
+        <w:t xml:space="preserve"> et non d’OpenSuSE. De même pour </w:t>
+      </w:r>
+      <w:proofErr w:type="spellStart"/>
+      <w:r>
+        <w:rPr>
+          <w:rFonts w:ascii="Times New Roman" w:hAnsi="Times New Roman" w:cs="Times New Roman"/>
+          <w:sz w:val="24"/>
+        </w:rPr>
+        <w:t>libellesip</w:t>
+      </w:r>
+      <w:proofErr w:type="spellEnd"/>
+      <w:r>
+        <w:rPr>
+          <w:rFonts w:ascii="Times New Roman" w:hAnsi="Times New Roman" w:cs="Times New Roman"/>
+          <w:sz w:val="24"/>
+        </w:rPr>
+        <w:t xml:space="preserve">, la version doit être celle de </w:t>
+      </w:r>
+      <w:proofErr w:type="spellStart"/>
+      <w:r>
+        <w:rPr>
+          <w:rFonts w:ascii="Times New Roman" w:hAnsi="Times New Roman" w:cs="Times New Roman"/>
+          <w:sz w:val="24"/>
+        </w:rPr>
+        <w:t>Packman</w:t>
+      </w:r>
+      <w:proofErr w:type="spellEnd"/>
+      <w:r>
+        <w:rPr>
+          <w:rFonts w:ascii="Times New Roman" w:hAnsi="Times New Roman" w:cs="Times New Roman"/>
+          <w:sz w:val="24"/>
+        </w:rPr>
+        <w:t xml:space="preserve"> et la plus récente. </w:t>
       </w:r>
       <w:r>
         <w:rPr>
@@ -2849,7 +3122,7 @@
           <w:u w:val="single"/>
         </w:rPr>
       </w:pPr>
-      <w:bookmarkStart w:id="8" w:name="_Toc419968409"/>
+      <w:bookmarkStart w:id="8" w:name="_Toc421181284"/>
       <w:r>
         <w:rPr>
           <w:rFonts w:ascii="Times New Roman" w:hAnsi="Times New Roman" w:cs="Times New Roman"/>
@@ -2858,7 +3131,6 @@
           <w:sz w:val="24"/>
           <w:u w:val="single"/>
         </w:rPr>
-        <w:lastRenderedPageBreak/>
         <w:t xml:space="preserve">II.B – </w:t>
       </w:r>
       <w:r>
@@ -2883,6 +3155,7 @@
       </w:r>
       <w:bookmarkEnd w:id="8"/>
     </w:p>
+    <w:p/>
     <w:p>
       <w:pPr>
         <w:ind w:firstLine="708"/>
@@ -2942,14 +3215,87 @@
           <w:rFonts w:ascii="Times New Roman" w:hAnsi="Times New Roman" w:cs="Times New Roman"/>
           <w:sz w:val="24"/>
         </w:rPr>
-        <w:t xml:space="preserve"> Linphone demande l’identité SIP. La donnée à inscrire doit être sous la forme n°extension@adresseIP_IPBX</w:t>
-      </w:r>
-      <w:r>
-        <w:rPr>
-          <w:rFonts w:ascii="Times New Roman" w:hAnsi="Times New Roman" w:cs="Times New Roman"/>
-          <w:sz w:val="24"/>
-        </w:rPr>
-        <w:t>. Ensuite, inscrire l’adresse du proxy SIP : sip : adresseIP_IPBX. Valider. Linphone demande un mot de passe. Ce mot de passe correspond à la série de numéros et de lettres du champ « secret ». Copier la donnée et la coller dans Linphone, puis valider. Linphone doit indiquer le message suivant : Enregistrement sur sip : adresseIP_IPBX effectué.</w:t>
+        <w:t xml:space="preserve"> Linphone demande l’identité SIP. La donnée à inscrire doit être sous la forme n°extension@</w:t>
+      </w:r>
+      <w:proofErr w:type="spellStart"/>
+      <w:r>
+        <w:rPr>
+          <w:rFonts w:ascii="Times New Roman" w:hAnsi="Times New Roman" w:cs="Times New Roman"/>
+          <w:sz w:val="24"/>
+        </w:rPr>
+        <w:t>adresseIP_IPBX</w:t>
+      </w:r>
+      <w:proofErr w:type="spellEnd"/>
+      <w:r>
+        <w:rPr>
+          <w:rFonts w:ascii="Times New Roman" w:hAnsi="Times New Roman" w:cs="Times New Roman"/>
+          <w:sz w:val="24"/>
+        </w:rPr>
+        <w:t xml:space="preserve">. Ensuite, inscrire l’adresse du proxy SIP : </w:t>
+      </w:r>
+      <w:proofErr w:type="spellStart"/>
+      <w:r>
+        <w:rPr>
+          <w:rFonts w:ascii="Times New Roman" w:hAnsi="Times New Roman" w:cs="Times New Roman"/>
+          <w:sz w:val="24"/>
+        </w:rPr>
+        <w:t>sip</w:t>
+      </w:r>
+      <w:proofErr w:type="spellEnd"/>
+      <w:r>
+        <w:rPr>
+          <w:rFonts w:ascii="Times New Roman" w:hAnsi="Times New Roman" w:cs="Times New Roman"/>
+          <w:sz w:val="24"/>
+        </w:rPr>
+        <w:t xml:space="preserve"> : </w:t>
+      </w:r>
+      <w:proofErr w:type="spellStart"/>
+      <w:r>
+        <w:rPr>
+          <w:rFonts w:ascii="Times New Roman" w:hAnsi="Times New Roman" w:cs="Times New Roman"/>
+          <w:sz w:val="24"/>
+        </w:rPr>
+        <w:t>adresseIP_IPBX</w:t>
+      </w:r>
+      <w:proofErr w:type="spellEnd"/>
+      <w:r>
+        <w:rPr>
+          <w:rFonts w:ascii="Times New Roman" w:hAnsi="Times New Roman" w:cs="Times New Roman"/>
+          <w:sz w:val="24"/>
+        </w:rPr>
+        <w:t xml:space="preserve">. Valider. Linphone demande un mot de passe. Ce mot de passe correspond à la série de numéros et de lettres du champ « secret ». Copier la donnée et la coller dans Linphone, puis valider. Linphone doit indiquer le message suivant : Enregistrement sur </w:t>
+      </w:r>
+      <w:proofErr w:type="spellStart"/>
+      <w:r>
+        <w:rPr>
+          <w:rFonts w:ascii="Times New Roman" w:hAnsi="Times New Roman" w:cs="Times New Roman"/>
+          <w:sz w:val="24"/>
+        </w:rPr>
+        <w:t>sip</w:t>
+      </w:r>
+      <w:proofErr w:type="spellEnd"/>
+      <w:r>
+        <w:rPr>
+          <w:rFonts w:ascii="Times New Roman" w:hAnsi="Times New Roman" w:cs="Times New Roman"/>
+          <w:sz w:val="24"/>
+        </w:rPr>
+        <w:t xml:space="preserve"> : </w:t>
+      </w:r>
+      <w:proofErr w:type="spellStart"/>
+      <w:r>
+        <w:rPr>
+          <w:rFonts w:ascii="Times New Roman" w:hAnsi="Times New Roman" w:cs="Times New Roman"/>
+          <w:sz w:val="24"/>
+        </w:rPr>
+        <w:t>adresseIP_IPBX</w:t>
+      </w:r>
+      <w:proofErr w:type="spellEnd"/>
+      <w:r>
+        <w:rPr>
+          <w:rFonts w:ascii="Times New Roman" w:hAnsi="Times New Roman" w:cs="Times New Roman"/>
+          <w:sz w:val="24"/>
+        </w:rPr>
+        <w:t xml:space="preserve"> effectué.</w:t>
       </w:r>
       <w:r>
         <w:rPr>
@@ -2987,6 +3333,7 @@
           <w:rFonts w:ascii="Times New Roman" w:hAnsi="Times New Roman" w:cs="Times New Roman"/>
           <w:sz w:val="24"/>
         </w:rPr>
+        <w:lastRenderedPageBreak/>
         <w:t>Vérifier qu’au moins les codecs vidéo h263, h263-1998 et MP4 sont activés pour être assuré</w:t>
       </w:r>
       <w:r>
@@ -3042,7 +3389,7 @@
           <w:u w:val="single"/>
         </w:rPr>
       </w:pPr>
-      <w:bookmarkStart w:id="9" w:name="_Toc419968410"/>
+      <w:bookmarkStart w:id="9" w:name="_Toc421181285"/>
       <w:r>
         <w:rPr>
           <w:rFonts w:ascii="Times New Roman" w:hAnsi="Times New Roman" w:cs="Times New Roman"/>
@@ -3054,6 +3401,7 @@
       </w:r>
       <w:bookmarkEnd w:id="9"/>
     </w:p>
+    <w:p/>
     <w:p>
       <w:pPr>
         <w:jc w:val="both"/>
@@ -3090,7 +3438,7 @@
       <w:r>
         <w:tab/>
       </w:r>
-      <w:bookmarkStart w:id="10" w:name="_Toc419968411"/>
+      <w:bookmarkStart w:id="10" w:name="_Toc421181286"/>
       <w:r>
         <w:rPr>
           <w:rFonts w:ascii="Times New Roman" w:hAnsi="Times New Roman" w:cs="Times New Roman"/>
@@ -3111,6 +3459,7 @@
           <w:b w:val="0"/>
           <w:i/>
           <w:color w:val="auto"/>
+          <w:sz w:val="24"/>
           <w:u w:val="single"/>
         </w:rPr>
       </w:pPr>
@@ -3120,7 +3469,7 @@
       <w:r>
         <w:tab/>
       </w:r>
-      <w:bookmarkStart w:id="11" w:name="_Toc419968412"/>
+      <w:bookmarkStart w:id="11" w:name="_Toc421181287"/>
       <w:r>
         <w:rPr>
           <w:rFonts w:ascii="Times New Roman" w:hAnsi="Times New Roman" w:cs="Times New Roman"/>
@@ -3134,6 +3483,7 @@
       </w:r>
       <w:bookmarkEnd w:id="11"/>
     </w:p>
+    <w:p/>
     <w:p>
       <w:pPr>
         <w:jc w:val="both"/>
@@ -3168,12 +3518,28 @@
           <w:rFonts w:ascii="Times New Roman" w:hAnsi="Times New Roman" w:cs="Times New Roman"/>
           <w:sz w:val="24"/>
         </w:rPr>
-        <w:t xml:space="preserve">xtensions ». La page possède plusieurs catégories de configuration dont l’une est appelée « Voicemail ». </w:t>
-      </w:r>
-    </w:p>
-    <w:p>
-      <w:pPr>
-        <w:jc w:val="both"/>
+        <w:t>xtensions ». La page possède plusieurs catégories de configuration dont l’une est appelée « </w:t>
+      </w:r>
+      <w:proofErr w:type="spellStart"/>
+      <w:r>
+        <w:rPr>
+          <w:rFonts w:ascii="Times New Roman" w:hAnsi="Times New Roman" w:cs="Times New Roman"/>
+          <w:sz w:val="24"/>
+        </w:rPr>
+        <w:t>Voicemail</w:t>
+      </w:r>
+      <w:proofErr w:type="spellEnd"/>
+      <w:r>
+        <w:rPr>
+          <w:rFonts w:ascii="Times New Roman" w:hAnsi="Times New Roman" w:cs="Times New Roman"/>
+          <w:sz w:val="24"/>
+        </w:rPr>
+        <w:t xml:space="preserve"> ». </w:t>
+      </w:r>
+    </w:p>
+    <w:p>
+      <w:pPr>
+        <w:jc w:val="center"/>
         <w:rPr>
           <w:rFonts w:ascii="Times New Roman" w:hAnsi="Times New Roman" w:cs="Times New Roman"/>
           <w:sz w:val="24"/>
@@ -3186,7 +3552,6 @@
           <w:sz w:val="24"/>
           <w:lang w:eastAsia="fr-FR"/>
         </w:rPr>
-        <w:lastRenderedPageBreak/>
         <w:pict>
           <v:rect id="_x0000_s1029" style="position:absolute;left:0;text-align:left;margin-left:23.35pt;margin-top:39.05pt;width:193.8pt;height:9.5pt;z-index:251662336;mso-position-horizontal-relative:text;mso-position-vertical-relative:text" stroked="f"/>
         </w:pict>
@@ -3210,7 +3575,7 @@
         </w:rPr>
         <w:drawing>
           <wp:inline distT="0" distB="0" distL="0" distR="0">
-            <wp:extent cx="5760720" cy="3961090"/>
+            <wp:extent cx="3924300" cy="2698361"/>
             <wp:effectExtent l="19050" t="0" r="0" b="0"/>
             <wp:docPr id="22" name="Image 22"/>
             <wp:cNvGraphicFramePr>
@@ -3235,7 +3600,7 @@
                   <pic:spPr bwMode="auto">
                     <a:xfrm>
                       <a:off x="0" y="0"/>
-                      <a:ext cx="5760720" cy="3961090"/>
+                      <a:ext cx="3928476" cy="2701232"/>
                     </a:xfrm>
                     <a:prstGeom prst="rect">
                       <a:avLst/>
@@ -3269,7 +3634,55 @@
           <w:rFonts w:ascii="Times New Roman" w:hAnsi="Times New Roman" w:cs="Times New Roman"/>
           <w:sz w:val="24"/>
         </w:rPr>
-        <w:t xml:space="preserve">Le champ « Status » doit être passé à « Enabled » pour que la messagerie soit activée pour le-dit poste téléphonique sélectionné. Un mot de passe est demandé. Celui-ci est utile si le poste est utilisé par plusieurs personnes et augmente la sécurité. </w:t>
+        <w:t>Le champ « </w:t>
+      </w:r>
+      <w:proofErr w:type="spellStart"/>
+      <w:r>
+        <w:rPr>
+          <w:rFonts w:ascii="Times New Roman" w:hAnsi="Times New Roman" w:cs="Times New Roman"/>
+          <w:sz w:val="24"/>
+        </w:rPr>
+        <w:t>Status</w:t>
+      </w:r>
+      <w:proofErr w:type="spellEnd"/>
+      <w:r>
+        <w:rPr>
+          <w:rFonts w:ascii="Times New Roman" w:hAnsi="Times New Roman" w:cs="Times New Roman"/>
+          <w:sz w:val="24"/>
+        </w:rPr>
+        <w:t> » doit être passé à « </w:t>
+      </w:r>
+      <w:proofErr w:type="spellStart"/>
+      <w:r>
+        <w:rPr>
+          <w:rFonts w:ascii="Times New Roman" w:hAnsi="Times New Roman" w:cs="Times New Roman"/>
+          <w:sz w:val="24"/>
+        </w:rPr>
+        <w:t>Enabled</w:t>
+      </w:r>
+      <w:proofErr w:type="spellEnd"/>
+      <w:r>
+        <w:rPr>
+          <w:rFonts w:ascii="Times New Roman" w:hAnsi="Times New Roman" w:cs="Times New Roman"/>
+          <w:sz w:val="24"/>
+        </w:rPr>
+        <w:t xml:space="preserve"> » pour que la messagerie soit activée pour </w:t>
+      </w:r>
+      <w:proofErr w:type="spellStart"/>
+      <w:r>
+        <w:rPr>
+          <w:rFonts w:ascii="Times New Roman" w:hAnsi="Times New Roman" w:cs="Times New Roman"/>
+          <w:sz w:val="24"/>
+        </w:rPr>
+        <w:t>le-dit</w:t>
+      </w:r>
+      <w:proofErr w:type="spellEnd"/>
+      <w:r>
+        <w:rPr>
+          <w:rFonts w:ascii="Times New Roman" w:hAnsi="Times New Roman" w:cs="Times New Roman"/>
+          <w:sz w:val="24"/>
+        </w:rPr>
+        <w:t xml:space="preserve"> poste téléphonique sélectionné. Un mot de passe est demandé. Celui-ci est utile si le poste est utilisé par plusieurs personnes et augmente la sécurité. </w:t>
       </w:r>
     </w:p>
     <w:p>
@@ -3286,14 +3699,116 @@
           <w:sz w:val="24"/>
         </w:rPr>
         <w:tab/>
-        <w:t>Dans le champ « VM Options » entrer la ligne suivante : review=yes|messagemax=30. Cette ligne indique à la messagerie qu’il est possible de réentendre et de modifier le message enregistré, et que la durée maximal</w:t>
-      </w:r>
-      <w:r>
-        <w:rPr>
-          <w:rFonts w:ascii="Times New Roman" w:hAnsi="Times New Roman" w:cs="Times New Roman"/>
-          <w:sz w:val="24"/>
-        </w:rPr>
-        <w:t>e du message est de 30 secondes, conformément à se qui est demandé dans le projet. Cliquer sur le bouton « Submit » en bas de la page et ensuite sur « Apply Config » pour enregistrer et appliquer les modification</w:t>
+        <w:t xml:space="preserve">Dans le champ « VM Options » entrer la ligne suivante : </w:t>
+      </w:r>
+      <w:proofErr w:type="spellStart"/>
+      <w:r>
+        <w:rPr>
+          <w:rFonts w:ascii="Times New Roman" w:hAnsi="Times New Roman" w:cs="Times New Roman"/>
+          <w:sz w:val="24"/>
+        </w:rPr>
+        <w:t>review</w:t>
+      </w:r>
+      <w:proofErr w:type="spellEnd"/>
+      <w:r>
+        <w:rPr>
+          <w:rFonts w:ascii="Times New Roman" w:hAnsi="Times New Roman" w:cs="Times New Roman"/>
+          <w:sz w:val="24"/>
+        </w:rPr>
+        <w:t>=</w:t>
+      </w:r>
+      <w:proofErr w:type="spellStart"/>
+      <w:r>
+        <w:rPr>
+          <w:rFonts w:ascii="Times New Roman" w:hAnsi="Times New Roman" w:cs="Times New Roman"/>
+          <w:sz w:val="24"/>
+        </w:rPr>
+        <w:t>yes</w:t>
+      </w:r>
+      <w:proofErr w:type="spellEnd"/>
+      <w:r>
+        <w:rPr>
+          <w:rFonts w:ascii="Times New Roman" w:hAnsi="Times New Roman" w:cs="Times New Roman"/>
+          <w:sz w:val="24"/>
+        </w:rPr>
+        <w:t>|</w:t>
+      </w:r>
+      <w:proofErr w:type="spellStart"/>
+      <w:r>
+        <w:rPr>
+          <w:rFonts w:ascii="Times New Roman" w:hAnsi="Times New Roman" w:cs="Times New Roman"/>
+          <w:sz w:val="24"/>
+        </w:rPr>
+        <w:t>messagemax</w:t>
+      </w:r>
+      <w:proofErr w:type="spellEnd"/>
+      <w:r>
+        <w:rPr>
+          <w:rFonts w:ascii="Times New Roman" w:hAnsi="Times New Roman" w:cs="Times New Roman"/>
+          <w:sz w:val="24"/>
+        </w:rPr>
+        <w:t>=30. Cette ligne indique à la messagerie qu’il est possible de réentendre et de modifier le message enregistré, et que la durée maximal</w:t>
+      </w:r>
+      <w:r>
+        <w:rPr>
+          <w:rFonts w:ascii="Times New Roman" w:hAnsi="Times New Roman" w:cs="Times New Roman"/>
+          <w:sz w:val="24"/>
+        </w:rPr>
+        <w:t xml:space="preserve">e du message est de 30 secondes, conformément à se qui </w:t>
+      </w:r>
+      <w:r>
+        <w:rPr>
+          <w:rFonts w:ascii="Times New Roman" w:hAnsi="Times New Roman" w:cs="Times New Roman"/>
+          <w:sz w:val="24"/>
+        </w:rPr>
+        <w:lastRenderedPageBreak/>
+        <w:t xml:space="preserve">est demandé dans le projet. </w:t>
+      </w:r>
+      <w:r>
+        <w:rPr>
+          <w:rFonts w:ascii="Times New Roman" w:hAnsi="Times New Roman" w:cs="Times New Roman"/>
+          <w:sz w:val="24"/>
+        </w:rPr>
+        <w:t>On clique</w:t>
+      </w:r>
+      <w:r>
+        <w:rPr>
+          <w:rFonts w:ascii="Times New Roman" w:hAnsi="Times New Roman" w:cs="Times New Roman"/>
+          <w:sz w:val="24"/>
+        </w:rPr>
+        <w:t xml:space="preserve"> sur le bouton « </w:t>
+      </w:r>
+      <w:proofErr w:type="spellStart"/>
+      <w:r>
+        <w:rPr>
+          <w:rFonts w:ascii="Times New Roman" w:hAnsi="Times New Roman" w:cs="Times New Roman"/>
+          <w:sz w:val="24"/>
+        </w:rPr>
+        <w:t>Submit</w:t>
+      </w:r>
+      <w:proofErr w:type="spellEnd"/>
+      <w:r>
+        <w:rPr>
+          <w:rFonts w:ascii="Times New Roman" w:hAnsi="Times New Roman" w:cs="Times New Roman"/>
+          <w:sz w:val="24"/>
+        </w:rPr>
+        <w:t> » en bas de la page et ensuite sur « </w:t>
+      </w:r>
+      <w:proofErr w:type="spellStart"/>
+      <w:r>
+        <w:rPr>
+          <w:rFonts w:ascii="Times New Roman" w:hAnsi="Times New Roman" w:cs="Times New Roman"/>
+          <w:sz w:val="24"/>
+        </w:rPr>
+        <w:t>Apply</w:t>
+      </w:r>
+      <w:proofErr w:type="spellEnd"/>
+      <w:r>
+        <w:rPr>
+          <w:rFonts w:ascii="Times New Roman" w:hAnsi="Times New Roman" w:cs="Times New Roman"/>
+          <w:sz w:val="24"/>
+        </w:rPr>
+        <w:t xml:space="preserve"> Config » pour enregistrer et appliquer les modification</w:t>
       </w:r>
       <w:r>
         <w:rPr>
@@ -3335,6 +3850,7 @@
           <w:b w:val="0"/>
           <w:i/>
           <w:color w:val="auto"/>
+          <w:sz w:val="24"/>
           <w:u w:val="single"/>
         </w:rPr>
       </w:pPr>
@@ -3344,7 +3860,7 @@
       <w:r>
         <w:tab/>
       </w:r>
-      <w:bookmarkStart w:id="12" w:name="_Toc419968413"/>
+      <w:bookmarkStart w:id="12" w:name="_Toc421181288"/>
       <w:r>
         <w:rPr>
           <w:rFonts w:ascii="Times New Roman" w:hAnsi="Times New Roman" w:cs="Times New Roman"/>
@@ -3358,6 +3874,7 @@
       </w:r>
       <w:bookmarkEnd w:id="12"/>
     </w:p>
+    <w:p/>
     <w:p>
       <w:pPr>
         <w:jc w:val="both"/>
@@ -3392,15 +3909,87 @@
           <w:sz w:val="24"/>
           <w:szCs w:val="24"/>
         </w:rPr>
-        <w:t xml:space="preserve"> propose un tutoriel pour télécharger les fichiers et les installer pour avoir la langue française. Dans Asterisk et la configuration des postes, il faut indiquer dans la zone « Languages » « fr ». De même que dans l’onglet « Applications » &gt; « Languages », indique</w:t>
-      </w:r>
-      <w:r>
-        <w:rPr>
-          <w:rFonts w:ascii="Times New Roman" w:hAnsi="Times New Roman" w:cs="Times New Roman"/>
-          <w:sz w:val="24"/>
-          <w:szCs w:val="24"/>
-        </w:rPr>
-        <w:t>r « fr » dans le champ désigné</w:t>
+        <w:t xml:space="preserve"> propose un tutoriel pour télécharger les fichiers et les installer pour avoir la langue française. Dans Asterisk et la configuration des postes, il faut indiquer dans la zone « </w:t>
+      </w:r>
+      <w:proofErr w:type="spellStart"/>
+      <w:r>
+        <w:rPr>
+          <w:rFonts w:ascii="Times New Roman" w:hAnsi="Times New Roman" w:cs="Times New Roman"/>
+          <w:sz w:val="24"/>
+          <w:szCs w:val="24"/>
+        </w:rPr>
+        <w:t>Languages</w:t>
+      </w:r>
+      <w:proofErr w:type="spellEnd"/>
+      <w:r>
+        <w:rPr>
+          <w:rFonts w:ascii="Times New Roman" w:hAnsi="Times New Roman" w:cs="Times New Roman"/>
+          <w:sz w:val="24"/>
+          <w:szCs w:val="24"/>
+        </w:rPr>
+        <w:t> » « </w:t>
+      </w:r>
+      <w:proofErr w:type="spellStart"/>
+      <w:r>
+        <w:rPr>
+          <w:rFonts w:ascii="Times New Roman" w:hAnsi="Times New Roman" w:cs="Times New Roman"/>
+          <w:sz w:val="24"/>
+          <w:szCs w:val="24"/>
+        </w:rPr>
+        <w:t>fr</w:t>
+      </w:r>
+      <w:proofErr w:type="spellEnd"/>
+      <w:r>
+        <w:rPr>
+          <w:rFonts w:ascii="Times New Roman" w:hAnsi="Times New Roman" w:cs="Times New Roman"/>
+          <w:sz w:val="24"/>
+          <w:szCs w:val="24"/>
+        </w:rPr>
+        <w:t> ». De même que dans l’onglet « Applications » &gt; « </w:t>
+      </w:r>
+      <w:proofErr w:type="spellStart"/>
+      <w:r>
+        <w:rPr>
+          <w:rFonts w:ascii="Times New Roman" w:hAnsi="Times New Roman" w:cs="Times New Roman"/>
+          <w:sz w:val="24"/>
+          <w:szCs w:val="24"/>
+        </w:rPr>
+        <w:t>Languages</w:t>
+      </w:r>
+      <w:proofErr w:type="spellEnd"/>
+      <w:r>
+        <w:rPr>
+          <w:rFonts w:ascii="Times New Roman" w:hAnsi="Times New Roman" w:cs="Times New Roman"/>
+          <w:sz w:val="24"/>
+          <w:szCs w:val="24"/>
+        </w:rPr>
+        <w:t> », indique</w:t>
+      </w:r>
+      <w:r>
+        <w:rPr>
+          <w:rFonts w:ascii="Times New Roman" w:hAnsi="Times New Roman" w:cs="Times New Roman"/>
+          <w:sz w:val="24"/>
+          <w:szCs w:val="24"/>
+        </w:rPr>
+        <w:t>r « </w:t>
+      </w:r>
+      <w:proofErr w:type="spellStart"/>
+      <w:r>
+        <w:rPr>
+          <w:rFonts w:ascii="Times New Roman" w:hAnsi="Times New Roman" w:cs="Times New Roman"/>
+          <w:sz w:val="24"/>
+          <w:szCs w:val="24"/>
+        </w:rPr>
+        <w:t>fr</w:t>
+      </w:r>
+      <w:proofErr w:type="spellEnd"/>
+      <w:r>
+        <w:rPr>
+          <w:rFonts w:ascii="Times New Roman" w:hAnsi="Times New Roman" w:cs="Times New Roman"/>
+          <w:sz w:val="24"/>
+          <w:szCs w:val="24"/>
+        </w:rPr>
+        <w:t> » dans le champ désigné</w:t>
       </w:r>
       <w:r>
         <w:rPr>
@@ -3418,14 +4007,14 @@
           <w:rFonts w:ascii="Times New Roman" w:hAnsi="Times New Roman" w:cs="Times New Roman"/>
           <w:b w:val="0"/>
           <w:color w:val="auto"/>
+          <w:sz w:val="24"/>
           <w:u w:val="single"/>
         </w:rPr>
       </w:pPr>
       <w:r>
-        <w:lastRenderedPageBreak/>
         <w:tab/>
       </w:r>
-      <w:bookmarkStart w:id="13" w:name="_Toc419968414"/>
+      <w:bookmarkStart w:id="13" w:name="_Toc421181289"/>
       <w:r>
         <w:rPr>
           <w:rFonts w:ascii="Times New Roman" w:hAnsi="Times New Roman" w:cs="Times New Roman"/>
@@ -3438,6 +4027,7 @@
       </w:r>
       <w:bookmarkEnd w:id="13"/>
     </w:p>
+    <w:p/>
     <w:p>
       <w:pPr>
         <w:jc w:val="both"/>
@@ -3450,50 +4040,31 @@
       <w:r>
         <w:rPr>
           <w:rFonts w:ascii="Times New Roman" w:hAnsi="Times New Roman" w:cs="Times New Roman"/>
-          <w:sz w:val="24"/>
-          <w:szCs w:val="24"/>
-        </w:rPr>
-        <w:tab/>
-      </w:r>
-      <w:r>
-        <w:rPr>
-          <w:rFonts w:ascii="Times New Roman" w:hAnsi="Times New Roman" w:cs="Times New Roman"/>
-          <w:sz w:val="24"/>
-          <w:szCs w:val="24"/>
-        </w:rPr>
-        <w:t>Asterisk offre la possibilité d’enregistrer les communications.</w:t>
-      </w:r>
-    </w:p>
-    <w:p>
-      <w:pPr>
-        <w:ind w:firstLine="708"/>
-        <w:jc w:val="both"/>
-        <w:rPr>
-          <w:rFonts w:ascii="Times New Roman" w:hAnsi="Times New Roman" w:cs="Times New Roman"/>
-          <w:sz w:val="24"/>
-          <w:szCs w:val="24"/>
-        </w:rPr>
-      </w:pPr>
-      <w:r>
-        <w:rPr>
-          <w:rFonts w:ascii="Times New Roman" w:hAnsi="Times New Roman" w:cs="Times New Roman"/>
           <w:noProof/>
           <w:sz w:val="24"/>
           <w:szCs w:val="24"/>
           <w:lang w:eastAsia="fr-FR"/>
         </w:rPr>
         <w:drawing>
-          <wp:anchor distT="0" distB="0" distL="114300" distR="114300" simplePos="0" relativeHeight="251663360" behindDoc="0" locked="0" layoutInCell="1" allowOverlap="1">
+          <wp:anchor distT="0" distB="0" distL="114300" distR="114300" simplePos="0" relativeHeight="251663360" behindDoc="1" locked="0" layoutInCell="1" allowOverlap="1">
             <wp:simplePos x="0" y="0"/>
             <wp:positionH relativeFrom="column">
-              <wp:posOffset>71755</wp:posOffset>
+              <wp:posOffset>652780</wp:posOffset>
             </wp:positionH>
             <wp:positionV relativeFrom="paragraph">
-              <wp:posOffset>332105</wp:posOffset>
+              <wp:posOffset>407035</wp:posOffset>
             </wp:positionV>
-            <wp:extent cx="5600700" cy="4210050"/>
+            <wp:extent cx="4572000" cy="3438525"/>
             <wp:effectExtent l="19050" t="0" r="0" b="0"/>
-            <wp:wrapSquare wrapText="bothSides"/>
+            <wp:wrapTight wrapText="bothSides">
+              <wp:wrapPolygon edited="0">
+                <wp:start x="-90" y="0"/>
+                <wp:lineTo x="-90" y="21540"/>
+                <wp:lineTo x="21600" y="21540"/>
+                <wp:lineTo x="21600" y="0"/>
+                <wp:lineTo x="-90" y="0"/>
+              </wp:wrapPolygon>
+            </wp:wrapTight>
             <wp:docPr id="24" name="Image 24"/>
             <wp:cNvGraphicFramePr>
               <a:graphicFrameLocks xmlns:a="http://schemas.openxmlformats.org/drawingml/2006/main" noChangeAspect="1"/>
@@ -3517,7 +4088,7 @@
                   <pic:spPr bwMode="auto">
                     <a:xfrm>
                       <a:off x="0" y="0"/>
-                      <a:ext cx="5600700" cy="4210050"/>
+                      <a:ext cx="4572000" cy="3438525"/>
                     </a:xfrm>
                     <a:prstGeom prst="rect">
                       <a:avLst/>
@@ -3542,29 +4113,59 @@
           <w:sz w:val="24"/>
           <w:szCs w:val="24"/>
         </w:rPr>
-        <w:t xml:space="preserve">La configuration s’effectue d’une part dans « Applications » &gt; « Call Recording ». </w:t>
-      </w:r>
-    </w:p>
-    <w:p>
-      <w:pPr>
-        <w:ind w:firstLine="708"/>
-        <w:rPr>
-          <w:rFonts w:ascii="Times New Roman" w:hAnsi="Times New Roman" w:cs="Times New Roman"/>
-          <w:sz w:val="24"/>
-          <w:szCs w:val="24"/>
-        </w:rPr>
-      </w:pPr>
-      <w:r>
-        <w:rPr>
-          <w:rFonts w:ascii="Times New Roman" w:hAnsi="Times New Roman" w:cs="Times New Roman"/>
-          <w:noProof/>
-          <w:sz w:val="24"/>
-          <w:lang w:eastAsia="fr-FR"/>
-        </w:rPr>
-        <w:pict>
-          <v:rect id="_x0000_s1028" style="position:absolute;left:0;text-align:left;margin-left:56.35pt;margin-top:34.35pt;width:171.65pt;height:9.5pt;z-index:251661312;mso-position-horizontal-relative:text;mso-position-vertical-relative:text" stroked="f"/>
-        </w:pict>
-      </w:r>
+        <w:tab/>
+      </w:r>
+      <w:r>
+        <w:rPr>
+          <w:rFonts w:ascii="Times New Roman" w:hAnsi="Times New Roman" w:cs="Times New Roman"/>
+          <w:sz w:val="24"/>
+          <w:szCs w:val="24"/>
+        </w:rPr>
+        <w:t>Asterisk offre la possibilité d’enregistrer les communications.</w:t>
+      </w:r>
+      <w:r>
+        <w:rPr>
+          <w:rFonts w:ascii="Times New Roman" w:hAnsi="Times New Roman" w:cs="Times New Roman"/>
+          <w:sz w:val="24"/>
+          <w:szCs w:val="24"/>
+        </w:rPr>
+        <w:t xml:space="preserve"> </w:t>
+      </w:r>
+      <w:r>
+        <w:rPr>
+          <w:rFonts w:ascii="Times New Roman" w:hAnsi="Times New Roman" w:cs="Times New Roman"/>
+          <w:sz w:val="24"/>
+          <w:szCs w:val="24"/>
+        </w:rPr>
+        <w:t xml:space="preserve">La configuration s’effectue d’une part dans « Applications » &gt; « Call </w:t>
+      </w:r>
+      <w:proofErr w:type="spellStart"/>
+      <w:r>
+        <w:rPr>
+          <w:rFonts w:ascii="Times New Roman" w:hAnsi="Times New Roman" w:cs="Times New Roman"/>
+          <w:sz w:val="24"/>
+          <w:szCs w:val="24"/>
+        </w:rPr>
+        <w:t>Recording</w:t>
+      </w:r>
+      <w:proofErr w:type="spellEnd"/>
+      <w:r>
+        <w:rPr>
+          <w:rFonts w:ascii="Times New Roman" w:hAnsi="Times New Roman" w:cs="Times New Roman"/>
+          <w:sz w:val="24"/>
+          <w:szCs w:val="24"/>
+        </w:rPr>
+        <w:t xml:space="preserve"> ». </w:t>
+      </w:r>
+    </w:p>
+    <w:p>
+      <w:pPr>
+        <w:rPr>
+          <w:rFonts w:ascii="Times New Roman" w:hAnsi="Times New Roman" w:cs="Times New Roman"/>
+          <w:sz w:val="24"/>
+          <w:szCs w:val="24"/>
+        </w:rPr>
+      </w:pPr>
     </w:p>
     <w:p>
       <w:pPr>
@@ -3582,7 +4183,25 @@
           <w:sz w:val="24"/>
           <w:szCs w:val="24"/>
         </w:rPr>
-        <w:t xml:space="preserve">Dans cette fenêtre, on nous demande la description des enregistrements. Inscrire l’indication voulue. Mettre le champ « Call Recording Mode » à « Force » pour enregistrer systématiquement toutes les communications. Enfin, pour la </w:t>
+        <w:t xml:space="preserve">Dans cette fenêtre, on nous demande la description des enregistrements. Inscrire l’indication voulue. Mettre le champ « Call </w:t>
+      </w:r>
+      <w:proofErr w:type="spellStart"/>
+      <w:r>
+        <w:rPr>
+          <w:rFonts w:ascii="Times New Roman" w:hAnsi="Times New Roman" w:cs="Times New Roman"/>
+          <w:sz w:val="24"/>
+          <w:szCs w:val="24"/>
+        </w:rPr>
+        <w:t>Recording</w:t>
+      </w:r>
+      <w:proofErr w:type="spellEnd"/>
+      <w:r>
+        <w:rPr>
+          <w:rFonts w:ascii="Times New Roman" w:hAnsi="Times New Roman" w:cs="Times New Roman"/>
+          <w:sz w:val="24"/>
+          <w:szCs w:val="24"/>
+        </w:rPr>
+        <w:t xml:space="preserve"> Mode » à « Force » pour enregistrer systématiquement toutes les communications. Enfin, pour la </w:t>
       </w:r>
       <w:r>
         <w:rPr>
@@ -3614,7 +4233,16 @@
           <w:sz w:val="24"/>
           <w:szCs w:val="24"/>
         </w:rPr>
-        <w:t>, choisir « Extensions » et le poste téléphonique désiré et plus particulièrement celui qui sera apte à pouvoir réécouter les enregistrements des communications</w:t>
+        <w:t xml:space="preserve">, choisir </w:t>
+      </w:r>
+      <w:r>
+        <w:rPr>
+          <w:rFonts w:ascii="Times New Roman" w:hAnsi="Times New Roman" w:cs="Times New Roman"/>
+          <w:sz w:val="24"/>
+          <w:szCs w:val="24"/>
+        </w:rPr>
+        <w:lastRenderedPageBreak/>
+        <w:t>« Extensions » et le poste téléphonique désiré et plus particulièrement celui qui sera apte à pouvoir réécouter les enregistrements des communications</w:t>
       </w:r>
       <w:r>
         <w:rPr>
@@ -3683,6 +4311,7 @@
         </w:rPr>
         <w:t xml:space="preserve"> par exemple. Cette configuration se trouve de nouveau dans la page « Extensions », partie « Call </w:t>
       </w:r>
+      <w:proofErr w:type="spellStart"/>
       <w:r>
         <w:rPr>
           <w:rFonts w:ascii="Times New Roman" w:hAnsi="Times New Roman" w:cs="Times New Roman"/>
@@ -3697,7 +4326,16 @@
           <w:sz w:val="24"/>
           <w:szCs w:val="24"/>
         </w:rPr>
-        <w:t>ecording ». Mettre à « </w:t>
+        <w:t>ecording</w:t>
+      </w:r>
+      <w:proofErr w:type="spellEnd"/>
+      <w:r>
+        <w:rPr>
+          <w:rFonts w:ascii="Times New Roman" w:hAnsi="Times New Roman" w:cs="Times New Roman"/>
+          <w:sz w:val="24"/>
+          <w:szCs w:val="24"/>
+        </w:rPr>
+        <w:t> ». Mettre à « </w:t>
       </w:r>
       <w:r>
         <w:rPr>
@@ -3713,7 +4351,79 @@
           <w:sz w:val="24"/>
           <w:szCs w:val="24"/>
         </w:rPr>
-        <w:t> » les paramètres « Inbound Internal Call » (appel entre postes téléphoniques internes) et « Outbound Internal Call (appel de l’intérieur vers l’extérieur), ce dernier est utile pour enregistrer le répondeur lorsqu’un appel est fait avec le numéro *97.</w:t>
+        <w:t> » les paramètres « </w:t>
+      </w:r>
+      <w:proofErr w:type="spellStart"/>
+      <w:r>
+        <w:rPr>
+          <w:rFonts w:ascii="Times New Roman" w:hAnsi="Times New Roman" w:cs="Times New Roman"/>
+          <w:sz w:val="24"/>
+          <w:szCs w:val="24"/>
+        </w:rPr>
+        <w:t>Inbound</w:t>
+      </w:r>
+      <w:proofErr w:type="spellEnd"/>
+      <w:r>
+        <w:rPr>
+          <w:rFonts w:ascii="Times New Roman" w:hAnsi="Times New Roman" w:cs="Times New Roman"/>
+          <w:sz w:val="24"/>
+          <w:szCs w:val="24"/>
+        </w:rPr>
+        <w:t xml:space="preserve"> </w:t>
+      </w:r>
+      <w:proofErr w:type="spellStart"/>
+      <w:r>
+        <w:rPr>
+          <w:rFonts w:ascii="Times New Roman" w:hAnsi="Times New Roman" w:cs="Times New Roman"/>
+          <w:sz w:val="24"/>
+          <w:szCs w:val="24"/>
+        </w:rPr>
+        <w:t>Internal</w:t>
+      </w:r>
+      <w:proofErr w:type="spellEnd"/>
+      <w:r>
+        <w:rPr>
+          <w:rFonts w:ascii="Times New Roman" w:hAnsi="Times New Roman" w:cs="Times New Roman"/>
+          <w:sz w:val="24"/>
+          <w:szCs w:val="24"/>
+        </w:rPr>
+        <w:t xml:space="preserve"> Call » (appel entre postes téléphoniques internes) et « </w:t>
+      </w:r>
+      <w:proofErr w:type="spellStart"/>
+      <w:r>
+        <w:rPr>
+          <w:rFonts w:ascii="Times New Roman" w:hAnsi="Times New Roman" w:cs="Times New Roman"/>
+          <w:sz w:val="24"/>
+          <w:szCs w:val="24"/>
+        </w:rPr>
+        <w:t>Outbound</w:t>
+      </w:r>
+      <w:proofErr w:type="spellEnd"/>
+      <w:r>
+        <w:rPr>
+          <w:rFonts w:ascii="Times New Roman" w:hAnsi="Times New Roman" w:cs="Times New Roman"/>
+          <w:sz w:val="24"/>
+          <w:szCs w:val="24"/>
+        </w:rPr>
+        <w:t xml:space="preserve"> </w:t>
+      </w:r>
+      <w:proofErr w:type="spellStart"/>
+      <w:r>
+        <w:rPr>
+          <w:rFonts w:ascii="Times New Roman" w:hAnsi="Times New Roman" w:cs="Times New Roman"/>
+          <w:sz w:val="24"/>
+          <w:szCs w:val="24"/>
+        </w:rPr>
+        <w:t>Internal</w:t>
+      </w:r>
+      <w:proofErr w:type="spellEnd"/>
+      <w:r>
+        <w:rPr>
+          <w:rFonts w:ascii="Times New Roman" w:hAnsi="Times New Roman" w:cs="Times New Roman"/>
+          <w:sz w:val="24"/>
+          <w:szCs w:val="24"/>
+        </w:rPr>
+        <w:t xml:space="preserve"> Call (appel de l’intérieur vers l’extérieur), ce dernier est utile pour enregistrer le répondeur lorsqu’un appel est fait avec le numéro *97.</w:t>
       </w:r>
     </w:p>
     <w:p>
@@ -3732,14 +4442,48 @@
           <w:sz w:val="24"/>
           <w:szCs w:val="24"/>
         </w:rPr>
-        <w:t>Sur la même page, aller dans l’ensemble « Device Options » et le champ « </w:t>
-      </w:r>
-      <w:r>
-        <w:rPr>
-          <w:rFonts w:ascii="Times New Roman" w:hAnsi="Times New Roman" w:cs="Times New Roman"/>
-          <w:sz w:val="24"/>
-        </w:rPr>
-        <w:t>DTMF Signaling »</w:t>
+        <w:t>Sur la même page, aller dans l’ensemble « </w:t>
+      </w:r>
+      <w:proofErr w:type="spellStart"/>
+      <w:r>
+        <w:rPr>
+          <w:rFonts w:ascii="Times New Roman" w:hAnsi="Times New Roman" w:cs="Times New Roman"/>
+          <w:sz w:val="24"/>
+          <w:szCs w:val="24"/>
+        </w:rPr>
+        <w:t>Device</w:t>
+      </w:r>
+      <w:proofErr w:type="spellEnd"/>
+      <w:r>
+        <w:rPr>
+          <w:rFonts w:ascii="Times New Roman" w:hAnsi="Times New Roman" w:cs="Times New Roman"/>
+          <w:sz w:val="24"/>
+          <w:szCs w:val="24"/>
+        </w:rPr>
+        <w:t xml:space="preserve"> Options » et le champ « </w:t>
+      </w:r>
+      <w:r>
+        <w:rPr>
+          <w:rFonts w:ascii="Times New Roman" w:hAnsi="Times New Roman" w:cs="Times New Roman"/>
+          <w:sz w:val="24"/>
+        </w:rPr>
+        <w:t xml:space="preserve">DTMF </w:t>
+      </w:r>
+      <w:proofErr w:type="spellStart"/>
+      <w:r>
+        <w:rPr>
+          <w:rFonts w:ascii="Times New Roman" w:hAnsi="Times New Roman" w:cs="Times New Roman"/>
+          <w:sz w:val="24"/>
+        </w:rPr>
+        <w:t>Signaling</w:t>
+      </w:r>
+      <w:proofErr w:type="spellEnd"/>
+      <w:r>
+        <w:rPr>
+          <w:rFonts w:ascii="Times New Roman" w:hAnsi="Times New Roman" w:cs="Times New Roman"/>
+          <w:sz w:val="24"/>
+        </w:rPr>
+        <w:t> »</w:t>
       </w:r>
       <w:r>
         <w:rPr>
@@ -3753,15 +4497,39 @@
           <w:rFonts w:ascii="Times New Roman" w:hAnsi="Times New Roman" w:cs="Times New Roman"/>
           <w:sz w:val="24"/>
         </w:rPr>
-        <w:t xml:space="preserve"> Le DTMF (dual-tone multi-frequency) est une combinaison de fréquences pour les serveurs vocaux. Lorsqu’une touche est appuyée, le téléphone émet un signal d’une certaine fréquence qui est reconnue par le serveur vocal en tant que nombre et il agit en </w:t>
-      </w:r>
-      <w:r>
-        <w:rPr>
-          <w:rFonts w:ascii="Times New Roman" w:hAnsi="Times New Roman" w:cs="Times New Roman"/>
-          <w:sz w:val="24"/>
-        </w:rPr>
-        <w:lastRenderedPageBreak/>
-        <w:t>conséquence. Linphone</w:t>
+        <w:t xml:space="preserve"> Le DTMF (dual-</w:t>
+      </w:r>
+      <w:proofErr w:type="spellStart"/>
+      <w:r>
+        <w:rPr>
+          <w:rFonts w:ascii="Times New Roman" w:hAnsi="Times New Roman" w:cs="Times New Roman"/>
+          <w:sz w:val="24"/>
+        </w:rPr>
+        <w:t>tone</w:t>
+      </w:r>
+      <w:proofErr w:type="spellEnd"/>
+      <w:r>
+        <w:rPr>
+          <w:rFonts w:ascii="Times New Roman" w:hAnsi="Times New Roman" w:cs="Times New Roman"/>
+          <w:sz w:val="24"/>
+        </w:rPr>
+        <w:t xml:space="preserve"> multi-</w:t>
+      </w:r>
+      <w:proofErr w:type="spellStart"/>
+      <w:r>
+        <w:rPr>
+          <w:rFonts w:ascii="Times New Roman" w:hAnsi="Times New Roman" w:cs="Times New Roman"/>
+          <w:sz w:val="24"/>
+        </w:rPr>
+        <w:t>frequency</w:t>
+      </w:r>
+      <w:proofErr w:type="spellEnd"/>
+      <w:r>
+        <w:rPr>
+          <w:rFonts w:ascii="Times New Roman" w:hAnsi="Times New Roman" w:cs="Times New Roman"/>
+          <w:sz w:val="24"/>
+        </w:rPr>
+        <w:t>) est une combinaison de fréquences pour les serveurs vocaux. Lorsqu’une touche est appuyée, le téléphone émet un signal d’une certaine fréquence qui est reconnue par le serveur vocal en tant que nombre et il agit en conséquence. Linphone</w:t>
       </w:r>
       <w:r>
         <w:rPr>
@@ -3831,7 +4599,21 @@
           <w:rFonts w:ascii="Times New Roman" w:hAnsi="Times New Roman" w:cs="Times New Roman"/>
           <w:sz w:val="24"/>
         </w:rPr>
-        <w:t xml:space="preserve"> Il faut donc sélectionner « In band audio, même si cela est indiqué comme non recommandé.</w:t>
+        <w:t xml:space="preserve"> Il faut donc sélectionner « In band audio</w:t>
+      </w:r>
+      <w:r>
+        <w:rPr>
+          <w:rFonts w:ascii="Times New Roman" w:hAnsi="Times New Roman" w:cs="Times New Roman"/>
+          <w:sz w:val="24"/>
+        </w:rPr>
+        <w:t> »</w:t>
+      </w:r>
+      <w:r>
+        <w:rPr>
+          <w:rFonts w:ascii="Times New Roman" w:hAnsi="Times New Roman" w:cs="Times New Roman"/>
+          <w:sz w:val="24"/>
+        </w:rPr>
+        <w:t>, même si cela est indiqué comme non recommandé.</w:t>
       </w:r>
       <w:r>
         <w:rPr>
@@ -3845,7 +4627,39 @@
           <w:rFonts w:ascii="Times New Roman" w:hAnsi="Times New Roman" w:cs="Times New Roman"/>
           <w:sz w:val="24"/>
         </w:rPr>
-        <w:t xml:space="preserve"> Cliquer sur le bouton « Submit » en bas de la page et ensuite sur « Apply Config » pour enregistrer et appliquer les modifications.</w:t>
+        <w:t xml:space="preserve"> Cliquer sur le bouton « </w:t>
+      </w:r>
+      <w:proofErr w:type="spellStart"/>
+      <w:r>
+        <w:rPr>
+          <w:rFonts w:ascii="Times New Roman" w:hAnsi="Times New Roman" w:cs="Times New Roman"/>
+          <w:sz w:val="24"/>
+        </w:rPr>
+        <w:t>Submit</w:t>
+      </w:r>
+      <w:proofErr w:type="spellEnd"/>
+      <w:r>
+        <w:rPr>
+          <w:rFonts w:ascii="Times New Roman" w:hAnsi="Times New Roman" w:cs="Times New Roman"/>
+          <w:sz w:val="24"/>
+        </w:rPr>
+        <w:t> » en bas de la page et ensuite sur « </w:t>
+      </w:r>
+      <w:proofErr w:type="spellStart"/>
+      <w:r>
+        <w:rPr>
+          <w:rFonts w:ascii="Times New Roman" w:hAnsi="Times New Roman" w:cs="Times New Roman"/>
+          <w:sz w:val="24"/>
+        </w:rPr>
+        <w:t>Apply</w:t>
+      </w:r>
+      <w:proofErr w:type="spellEnd"/>
+      <w:r>
+        <w:rPr>
+          <w:rFonts w:ascii="Times New Roman" w:hAnsi="Times New Roman" w:cs="Times New Roman"/>
+          <w:sz w:val="24"/>
+        </w:rPr>
+        <w:t xml:space="preserve"> Config » pour enregistrer et appliquer les modifications.</w:t>
       </w:r>
     </w:p>
     <w:p>
@@ -3860,7 +4674,7 @@
           <w:u w:val="single"/>
         </w:rPr>
       </w:pPr>
-      <w:bookmarkStart w:id="14" w:name="_Toc419968415"/>
+      <w:bookmarkStart w:id="14" w:name="_Toc421181290"/>
       <w:r>
         <w:rPr>
           <w:rFonts w:ascii="Times New Roman" w:hAnsi="Times New Roman" w:cs="Times New Roman"/>
@@ -3873,6 +4687,7 @@
       </w:r>
       <w:bookmarkEnd w:id="14"/>
     </w:p>
+    <w:p/>
     <w:p>
       <w:pPr>
         <w:ind w:firstLine="708"/>
@@ -3971,7 +4786,23 @@
           <w:rFonts w:ascii="Times New Roman" w:hAnsi="Times New Roman" w:cs="Times New Roman"/>
           <w:sz w:val="24"/>
         </w:rPr>
-        <w:t>Pour accéder à ces fonctionnalités, il est nécessaire de créer un nouvel utilisateur. Ceci est accessible dans « Admin » &gt; « User management »</w:t>
+        <w:t>Pour accéder à ces fonctionnalités, il est nécessaire de créer un nouvel utilisateur. Ceci est accessible dans « </w:t>
+      </w:r>
+      <w:proofErr w:type="spellStart"/>
+      <w:r>
+        <w:rPr>
+          <w:rFonts w:ascii="Times New Roman" w:hAnsi="Times New Roman" w:cs="Times New Roman"/>
+          <w:sz w:val="24"/>
+        </w:rPr>
+        <w:t>Admin</w:t>
+      </w:r>
+      <w:proofErr w:type="spellEnd"/>
+      <w:r>
+        <w:rPr>
+          <w:rFonts w:ascii="Times New Roman" w:hAnsi="Times New Roman" w:cs="Times New Roman"/>
+          <w:sz w:val="24"/>
+        </w:rPr>
+        <w:t> » &gt; « User management »</w:t>
       </w:r>
       <w:r>
         <w:rPr>
@@ -3985,7 +4816,23 @@
           <w:rFonts w:ascii="Times New Roman" w:hAnsi="Times New Roman" w:cs="Times New Roman"/>
           <w:sz w:val="24"/>
         </w:rPr>
-        <w:t xml:space="preserve"> Dans le champ « Linked Extension », assigner au </w:t>
+        <w:t xml:space="preserve"> Dans le champ « </w:t>
+      </w:r>
+      <w:proofErr w:type="spellStart"/>
+      <w:r>
+        <w:rPr>
+          <w:rFonts w:ascii="Times New Roman" w:hAnsi="Times New Roman" w:cs="Times New Roman"/>
+          <w:sz w:val="24"/>
+        </w:rPr>
+        <w:t>Linked</w:t>
+      </w:r>
+      <w:proofErr w:type="spellEnd"/>
+      <w:r>
+        <w:rPr>
+          <w:rFonts w:ascii="Times New Roman" w:hAnsi="Times New Roman" w:cs="Times New Roman"/>
+          <w:sz w:val="24"/>
+        </w:rPr>
+        <w:t xml:space="preserve"> Extension », assigner au </w:t>
       </w:r>
       <w:r>
         <w:rPr>
@@ -4012,6 +4859,7 @@
           <w:sz w:val="24"/>
           <w:lang w:eastAsia="fr-FR"/>
         </w:rPr>
+        <w:lastRenderedPageBreak/>
         <w:pict>
           <v:rect id="_x0000_s1026" style="position:absolute;left:0;text-align:left;margin-left:57.1pt;margin-top:82.5pt;width:171.65pt;height:9.5pt;z-index:251659264;mso-position-horizontal-relative:text;mso-position-vertical-relative:text" stroked="f"/>
         </w:pict>
@@ -4209,7 +5057,6 @@
           <w:noProof/>
           <w:lang w:eastAsia="fr-FR"/>
         </w:rPr>
-        <w:lastRenderedPageBreak/>
         <w:drawing>
           <wp:inline distT="0" distB="0" distL="0" distR="0">
             <wp:extent cx="238125" cy="247650"/>
@@ -4412,14 +5259,44 @@
           <w:rFonts w:ascii="Times New Roman" w:hAnsi="Times New Roman" w:cs="Times New Roman"/>
           <w:sz w:val="24"/>
         </w:rPr>
-        <w:t xml:space="preserve">De même, la colonne « Controls » indique </w:t>
-      </w:r>
-      <w:r>
-        <w:rPr>
-          <w:rFonts w:ascii="Times New Roman" w:hAnsi="Times New Roman" w:cs="Times New Roman"/>
-          <w:sz w:val="24"/>
-        </w:rPr>
-        <w:t>la possibiluté</w:t>
+        <w:t>De même, la colonne « </w:t>
+      </w:r>
+      <w:proofErr w:type="spellStart"/>
+      <w:r>
+        <w:rPr>
+          <w:rFonts w:ascii="Times New Roman" w:hAnsi="Times New Roman" w:cs="Times New Roman"/>
+          <w:sz w:val="24"/>
+        </w:rPr>
+        <w:t>Controls</w:t>
+      </w:r>
+      <w:proofErr w:type="spellEnd"/>
+      <w:r>
+        <w:rPr>
+          <w:rFonts w:ascii="Times New Roman" w:hAnsi="Times New Roman" w:cs="Times New Roman"/>
+          <w:sz w:val="24"/>
+        </w:rPr>
+        <w:t xml:space="preserve"> » indique </w:t>
+      </w:r>
+      <w:r>
+        <w:rPr>
+          <w:rFonts w:ascii="Times New Roman" w:hAnsi="Times New Roman" w:cs="Times New Roman"/>
+          <w:sz w:val="24"/>
+        </w:rPr>
+        <w:t>la possibil</w:t>
+      </w:r>
+      <w:r>
+        <w:rPr>
+          <w:rFonts w:ascii="Times New Roman" w:hAnsi="Times New Roman" w:cs="Times New Roman"/>
+          <w:sz w:val="24"/>
+        </w:rPr>
+        <w:t>i</w:t>
+      </w:r>
+      <w:r>
+        <w:rPr>
+          <w:rFonts w:ascii="Times New Roman" w:hAnsi="Times New Roman" w:cs="Times New Roman"/>
+          <w:sz w:val="24"/>
+        </w:rPr>
+        <w:t>té</w:t>
       </w:r>
       <w:r>
         <w:rPr>
@@ -4640,6 +5517,119 @@
     </w:p>
     <w:p>
       <w:pPr>
+        <w:pStyle w:val="Titre1"/>
+        <w:rPr>
+          <w:rFonts w:ascii="Times New Roman" w:hAnsi="Times New Roman" w:cs="Times New Roman"/>
+          <w:color w:val="auto"/>
+          <w:sz w:val="24"/>
+          <w:szCs w:val="24"/>
+          <w:u w:val="single"/>
+        </w:rPr>
+      </w:pPr>
+      <w:bookmarkStart w:id="15" w:name="_Toc421181291"/>
+      <w:r>
+        <w:rPr>
+          <w:rFonts w:ascii="Times New Roman" w:hAnsi="Times New Roman" w:cs="Times New Roman"/>
+          <w:color w:val="auto"/>
+          <w:sz w:val="24"/>
+          <w:szCs w:val="24"/>
+          <w:u w:val="single"/>
+        </w:rPr>
+        <w:lastRenderedPageBreak/>
+        <w:t>IV – Module de l’application LC pilotant Linphonec</w:t>
+      </w:r>
+      <w:bookmarkEnd w:id="15"/>
+    </w:p>
+    <w:p>
+      <w:pPr>
+        <w:pStyle w:val="Paragraphedeliste"/>
+        <w:outlineLvl w:val="1"/>
+        <w:rPr>
+          <w:rFonts w:ascii="Times New Roman" w:hAnsi="Times New Roman" w:cs="Times New Roman"/>
+          <w:sz w:val="24"/>
+          <w:szCs w:val="24"/>
+        </w:rPr>
+      </w:pPr>
+    </w:p>
+    <w:p>
+      <w:pPr>
+        <w:pStyle w:val="Titre2"/>
+        <w:rPr>
+          <w:rFonts w:ascii="Times New Roman" w:hAnsi="Times New Roman" w:cs="Times New Roman"/>
+          <w:noProof/>
+          <w:sz w:val="24"/>
+          <w:lang w:eastAsia="fr-FR"/>
+        </w:rPr>
+      </w:pPr>
+      <w:r>
+        <w:rPr>
+          <w:rFonts w:ascii="Times New Roman" w:hAnsi="Times New Roman" w:cs="Times New Roman"/>
+          <w:b w:val="0"/>
+          <w:color w:val="auto"/>
+          <w:sz w:val="24"/>
+          <w:szCs w:val="24"/>
+          <w:u w:val="single"/>
+        </w:rPr>
+        <w:t>IV.</w:t>
+      </w:r>
+      <w:r>
+        <w:rPr>
+          <w:rFonts w:ascii="Times New Roman" w:hAnsi="Times New Roman" w:cs="Times New Roman"/>
+          <w:b w:val="0"/>
+          <w:color w:val="auto"/>
+          <w:sz w:val="24"/>
+          <w:szCs w:val="24"/>
+          <w:u w:val="single"/>
+        </w:rPr>
+        <w:t xml:space="preserve">A </w:t>
+      </w:r>
+      <w:r>
+        <w:rPr>
+          <w:rFonts w:ascii="Times New Roman" w:hAnsi="Times New Roman" w:cs="Times New Roman"/>
+          <w:b w:val="0"/>
+          <w:color w:val="auto"/>
+          <w:sz w:val="24"/>
+          <w:szCs w:val="24"/>
+          <w:u w:val="single"/>
+        </w:rPr>
+        <w:t>–</w:t>
+      </w:r>
+      <w:r>
+        <w:rPr>
+          <w:rFonts w:ascii="Times New Roman" w:hAnsi="Times New Roman" w:cs="Times New Roman"/>
+          <w:b w:val="0"/>
+          <w:color w:val="auto"/>
+          <w:sz w:val="24"/>
+          <w:szCs w:val="24"/>
+          <w:u w:val="single"/>
+        </w:rPr>
+        <w:t xml:space="preserve"> </w:t>
+      </w:r>
+      <w:r>
+        <w:rPr>
+          <w:rFonts w:ascii="Times New Roman" w:hAnsi="Times New Roman" w:cs="Times New Roman"/>
+          <w:b w:val="0"/>
+          <w:color w:val="auto"/>
+          <w:sz w:val="24"/>
+          <w:szCs w:val="24"/>
+          <w:u w:val="single"/>
+        </w:rPr>
+        <w:t xml:space="preserve">Développement </w:t>
+      </w:r>
+      <w:r>
+        <w:rPr>
+          <w:rFonts w:ascii="Times New Roman" w:hAnsi="Times New Roman" w:cs="Times New Roman"/>
+          <w:b w:val="0"/>
+          <w:color w:val="auto"/>
+          <w:sz w:val="24"/>
+          <w:szCs w:val="24"/>
+          <w:u w:val="single"/>
+        </w:rPr>
+        <w:t>des classes nécessaires au pilotage de Linphonec</w:t>
+      </w:r>
+    </w:p>
+    <w:p>
+      <w:pPr>
         <w:ind w:firstLine="708"/>
         <w:jc w:val="both"/>
         <w:rPr>
@@ -4647,142 +5637,229 @@
           <w:sz w:val="24"/>
         </w:rPr>
       </w:pPr>
-    </w:p>
-    <w:p>
-      <w:pPr>
-        <w:rPr>
-          <w:rFonts w:ascii="Times New Roman" w:hAnsi="Times New Roman" w:cs="Times New Roman"/>
-          <w:sz w:val="24"/>
-        </w:rPr>
-      </w:pPr>
-    </w:p>
-    <w:p>
-      <w:pPr>
-        <w:rPr>
-          <w:rFonts w:ascii="Times New Roman" w:hAnsi="Times New Roman" w:cs="Times New Roman"/>
-          <w:sz w:val="24"/>
-        </w:rPr>
-      </w:pPr>
-    </w:p>
-    <w:p>
-      <w:pPr>
-        <w:rPr>
-          <w:rFonts w:ascii="Times New Roman" w:hAnsi="Times New Roman" w:cs="Times New Roman"/>
-          <w:sz w:val="24"/>
-        </w:rPr>
-      </w:pPr>
-    </w:p>
-    <w:p>
-      <w:pPr>
-        <w:rPr>
-          <w:rFonts w:ascii="Times New Roman" w:hAnsi="Times New Roman" w:cs="Times New Roman"/>
-          <w:sz w:val="24"/>
-        </w:rPr>
-      </w:pPr>
-    </w:p>
-    <w:p>
-      <w:pPr>
-        <w:rPr>
-          <w:rFonts w:ascii="Times New Roman" w:hAnsi="Times New Roman" w:cs="Times New Roman"/>
-          <w:sz w:val="24"/>
-        </w:rPr>
-      </w:pPr>
-    </w:p>
-    <w:p>
-      <w:pPr>
-        <w:rPr>
-          <w:rFonts w:ascii="Times New Roman" w:hAnsi="Times New Roman" w:cs="Times New Roman"/>
-          <w:sz w:val="24"/>
-        </w:rPr>
-      </w:pPr>
-    </w:p>
-    <w:p>
-      <w:pPr>
-        <w:rPr>
-          <w:rFonts w:ascii="Times New Roman" w:hAnsi="Times New Roman" w:cs="Times New Roman"/>
-          <w:sz w:val="24"/>
-        </w:rPr>
-      </w:pPr>
-    </w:p>
-    <w:p>
-      <w:pPr>
-        <w:rPr>
-          <w:rFonts w:ascii="Times New Roman" w:hAnsi="Times New Roman" w:cs="Times New Roman"/>
-          <w:sz w:val="24"/>
-        </w:rPr>
-      </w:pPr>
-    </w:p>
-    <w:p>
-      <w:pPr>
-        <w:rPr>
-          <w:rFonts w:ascii="Times New Roman" w:hAnsi="Times New Roman" w:cs="Times New Roman"/>
-          <w:sz w:val="24"/>
-        </w:rPr>
-      </w:pPr>
-    </w:p>
-    <w:p>
-      <w:pPr>
-        <w:rPr>
-          <w:rFonts w:ascii="Times New Roman" w:hAnsi="Times New Roman" w:cs="Times New Roman"/>
-          <w:sz w:val="24"/>
-        </w:rPr>
-      </w:pPr>
-    </w:p>
-    <w:p>
-      <w:pPr>
-        <w:rPr>
-          <w:rFonts w:ascii="Times New Roman" w:hAnsi="Times New Roman" w:cs="Times New Roman"/>
-          <w:sz w:val="24"/>
-        </w:rPr>
-      </w:pPr>
-    </w:p>
-    <w:p>
-      <w:pPr>
-        <w:rPr>
-          <w:rFonts w:ascii="Times New Roman" w:hAnsi="Times New Roman" w:cs="Times New Roman"/>
-          <w:sz w:val="24"/>
-        </w:rPr>
-      </w:pPr>
-    </w:p>
-    <w:p>
-      <w:pPr>
-        <w:rPr>
-          <w:rFonts w:ascii="Times New Roman" w:hAnsi="Times New Roman" w:cs="Times New Roman"/>
-          <w:sz w:val="24"/>
-        </w:rPr>
-      </w:pPr>
-    </w:p>
-    <w:p>
-      <w:pPr>
-        <w:rPr>
-          <w:rFonts w:ascii="Times New Roman" w:hAnsi="Times New Roman" w:cs="Times New Roman"/>
-          <w:sz w:val="24"/>
-        </w:rPr>
-      </w:pPr>
-    </w:p>
-    <w:p>
-      <w:pPr>
-        <w:rPr>
-          <w:rFonts w:ascii="Times New Roman" w:hAnsi="Times New Roman" w:cs="Times New Roman"/>
-          <w:sz w:val="24"/>
-        </w:rPr>
-      </w:pPr>
-    </w:p>
-    <w:p>
-      <w:pPr>
-        <w:rPr>
-          <w:rFonts w:ascii="Times New Roman" w:hAnsi="Times New Roman" w:cs="Times New Roman"/>
-          <w:sz w:val="24"/>
-        </w:rPr>
-      </w:pPr>
-    </w:p>
-    <w:p>
-      <w:pPr>
-        <w:rPr>
-          <w:rFonts w:ascii="Times New Roman" w:hAnsi="Times New Roman" w:cs="Times New Roman"/>
-          <w:sz w:val="24"/>
-        </w:rPr>
-      </w:pPr>
+      <w:r>
+        <w:rPr>
+          <w:rFonts w:ascii="Times New Roman" w:hAnsi="Times New Roman" w:cs="Times New Roman"/>
+          <w:sz w:val="24"/>
+        </w:rPr>
+        <w:t xml:space="preserve">L’utilisation de </w:t>
+      </w:r>
+      <w:proofErr w:type="spellStart"/>
+      <w:r>
+        <w:rPr>
+          <w:rFonts w:ascii="Times New Roman" w:hAnsi="Times New Roman" w:cs="Times New Roman"/>
+          <w:sz w:val="24"/>
+        </w:rPr>
+        <w:t>Qt</w:t>
+      </w:r>
+      <w:proofErr w:type="spellEnd"/>
+      <w:r>
+        <w:rPr>
+          <w:rFonts w:ascii="Times New Roman" w:hAnsi="Times New Roman" w:cs="Times New Roman"/>
+          <w:sz w:val="24"/>
+        </w:rPr>
+        <w:t xml:space="preserve"> rend plus simple le développement de programmes qui en conception préliminaire paraissent complexes.</w:t>
+      </w:r>
+    </w:p>
+    <w:p>
+      <w:pPr>
+        <w:ind w:firstLine="708"/>
+        <w:jc w:val="center"/>
+        <w:rPr>
+          <w:rFonts w:ascii="Times New Roman" w:hAnsi="Times New Roman" w:cs="Times New Roman"/>
+          <w:sz w:val="24"/>
+        </w:rPr>
+      </w:pPr>
+      <w:r>
+        <w:rPr>
+          <w:rFonts w:ascii="Times New Roman" w:hAnsi="Times New Roman" w:cs="Times New Roman"/>
+          <w:noProof/>
+          <w:sz w:val="24"/>
+          <w:lang w:eastAsia="fr-FR"/>
+        </w:rPr>
+        <w:drawing>
+          <wp:inline distT="0" distB="0" distL="0" distR="0">
+            <wp:extent cx="4495800" cy="3429000"/>
+            <wp:effectExtent l="0" t="0" r="0" b="0"/>
+            <wp:docPr id="8" name="Image 1" descr="G:\BTS 2\Projet\docs\capture d'écran1.png"/>
+            <wp:cNvGraphicFramePr>
+              <a:graphicFrameLocks xmlns:a="http://schemas.openxmlformats.org/drawingml/2006/main" noChangeAspect="1"/>
+            </wp:cNvGraphicFramePr>
+            <a:graphic xmlns:a="http://schemas.openxmlformats.org/drawingml/2006/main">
+              <a:graphicData uri="http://schemas.openxmlformats.org/drawingml/2006/picture">
+                <pic:pic xmlns:pic="http://schemas.openxmlformats.org/drawingml/2006/picture">
+                  <pic:nvPicPr>
+                    <pic:cNvPr id="0" name="Picture 1" descr="G:\BTS 2\Projet\docs\capture d'écran1.png"/>
+                    <pic:cNvPicPr>
+                      <a:picLocks noChangeAspect="1" noChangeArrowheads="1"/>
+                    </pic:cNvPicPr>
+                  </pic:nvPicPr>
+                  <pic:blipFill>
+                    <a:blip r:embed="rId23"/>
+                    <a:srcRect/>
+                    <a:stretch>
+                      <a:fillRect/>
+                    </a:stretch>
+                  </pic:blipFill>
+                  <pic:spPr bwMode="auto">
+                    <a:xfrm>
+                      <a:off x="0" y="0"/>
+                      <a:ext cx="4495800" cy="3429000"/>
+                    </a:xfrm>
+                    <a:prstGeom prst="rect">
+                      <a:avLst/>
+                    </a:prstGeom>
+                    <a:noFill/>
+                    <a:ln w="9525">
+                      <a:noFill/>
+                      <a:miter lim="800000"/>
+                      <a:headEnd/>
+                      <a:tailEnd/>
+                    </a:ln>
+                  </pic:spPr>
+                </pic:pic>
+              </a:graphicData>
+            </a:graphic>
+          </wp:inline>
+        </w:drawing>
+      </w:r>
+    </w:p>
+    <w:p>
+      <w:pPr>
+        <w:ind w:firstLine="708"/>
+        <w:jc w:val="center"/>
+        <w:rPr>
+          <w:rFonts w:ascii="Times New Roman" w:hAnsi="Times New Roman" w:cs="Times New Roman"/>
+          <w:sz w:val="24"/>
+        </w:rPr>
+      </w:pPr>
+      <w:r>
+        <w:rPr>
+          <w:rFonts w:ascii="Times New Roman" w:hAnsi="Times New Roman" w:cs="Times New Roman"/>
+          <w:sz w:val="24"/>
+        </w:rPr>
+        <w:t>La copie d’écran ci-dessus est la fenêtre affichée par défaut lorsqu’un client vient retirer un colis. Il peut cl</w:t>
+      </w:r>
+      <w:r>
+        <w:rPr>
+          <w:rFonts w:ascii="Times New Roman" w:hAnsi="Times New Roman" w:cs="Times New Roman"/>
+          <w:sz w:val="24"/>
+        </w:rPr>
+        <w:t>i</w:t>
+      </w:r>
+      <w:r>
+        <w:rPr>
+          <w:rFonts w:ascii="Times New Roman" w:hAnsi="Times New Roman" w:cs="Times New Roman"/>
+          <w:sz w:val="24"/>
+        </w:rPr>
+        <w:t>quer en haut à droite sur le bouton symbolisant l’assistance en ligne.</w:t>
+      </w:r>
+    </w:p>
+    <w:p>
+      <w:pPr>
+        <w:ind w:firstLine="708"/>
+        <w:jc w:val="center"/>
+        <w:rPr>
+          <w:rFonts w:ascii="Times New Roman" w:hAnsi="Times New Roman" w:cs="Times New Roman"/>
+          <w:sz w:val="24"/>
+        </w:rPr>
+      </w:pPr>
+      <w:r>
+        <w:rPr>
+          <w:rFonts w:ascii="Times New Roman" w:hAnsi="Times New Roman" w:cs="Times New Roman"/>
+          <w:noProof/>
+          <w:sz w:val="24"/>
+          <w:lang w:eastAsia="fr-FR"/>
+        </w:rPr>
+        <w:drawing>
+          <wp:inline distT="0" distB="0" distL="0" distR="0">
+            <wp:extent cx="2990850" cy="2282751"/>
+            <wp:effectExtent l="0" t="0" r="0" b="0"/>
+            <wp:docPr id="9" name="Image 2" descr="G:\BTS 2\Projet\docs\capture d'écran2.png"/>
+            <wp:cNvGraphicFramePr>
+              <a:graphicFrameLocks xmlns:a="http://schemas.openxmlformats.org/drawingml/2006/main" noChangeAspect="1"/>
+            </wp:cNvGraphicFramePr>
+            <a:graphic xmlns:a="http://schemas.openxmlformats.org/drawingml/2006/main">
+              <a:graphicData uri="http://schemas.openxmlformats.org/drawingml/2006/picture">
+                <pic:pic xmlns:pic="http://schemas.openxmlformats.org/drawingml/2006/picture">
+                  <pic:nvPicPr>
+                    <pic:cNvPr id="0" name="Picture 2" descr="G:\BTS 2\Projet\docs\capture d'écran2.png"/>
+                    <pic:cNvPicPr>
+                      <a:picLocks noChangeAspect="1" noChangeArrowheads="1"/>
+                    </pic:cNvPicPr>
+                  </pic:nvPicPr>
+                  <pic:blipFill>
+                    <a:blip r:embed="rId24" cstate="print"/>
+                    <a:srcRect/>
+                    <a:stretch>
+                      <a:fillRect/>
+                    </a:stretch>
+                  </pic:blipFill>
+                  <pic:spPr bwMode="auto">
+                    <a:xfrm>
+                      <a:off x="0" y="0"/>
+                      <a:ext cx="2990850" cy="2282751"/>
+                    </a:xfrm>
+                    <a:prstGeom prst="rect">
+                      <a:avLst/>
+                    </a:prstGeom>
+                    <a:noFill/>
+                    <a:ln w="9525">
+                      <a:noFill/>
+                      <a:miter lim="800000"/>
+                      <a:headEnd/>
+                      <a:tailEnd/>
+                    </a:ln>
+                  </pic:spPr>
+                </pic:pic>
+              </a:graphicData>
+            </a:graphic>
+          </wp:inline>
+        </w:drawing>
+      </w:r>
+    </w:p>
+    <w:p>
+      <w:pPr>
+        <w:ind w:firstLine="708"/>
+        <w:jc w:val="both"/>
+        <w:rPr>
+          <w:rFonts w:ascii="Times New Roman" w:hAnsi="Times New Roman" w:cs="Times New Roman"/>
+          <w:sz w:val="24"/>
+        </w:rPr>
+      </w:pPr>
+      <w:r>
+        <w:rPr>
+          <w:rFonts w:ascii="Times New Roman" w:hAnsi="Times New Roman" w:cs="Times New Roman"/>
+          <w:sz w:val="24"/>
+        </w:rPr>
+        <w:t>Ci-dessus l’utilisateur peut démarrer l’appel à l’assistance en ligne en appuyant sur le bouton vert. C’est à ce moment que le processus Linphonec démarre et que la communication avec ce dernier peut commencer.</w:t>
+      </w:r>
+      <w:r>
+        <w:rPr>
+          <w:rFonts w:ascii="Times New Roman" w:hAnsi="Times New Roman" w:cs="Times New Roman"/>
+          <w:sz w:val="24"/>
+        </w:rPr>
+        <w:t xml:space="preserve"> Normalement au centre apparait la webcam locale à la console mais les contraintes de temps nous on empêché de développer cet aspect du module.</w:t>
+      </w:r>
+    </w:p>
+    <w:p>
+      <w:pPr>
+        <w:outlineLvl w:val="1"/>
+        <w:rPr>
+          <w:rFonts w:ascii="Times New Roman" w:hAnsi="Times New Roman" w:cs="Times New Roman"/>
+          <w:sz w:val="24"/>
+          <w:szCs w:val="24"/>
+        </w:rPr>
+      </w:pPr>
+      <w:r>
+        <w:rPr>
+          <w:rFonts w:ascii="Times New Roman" w:hAnsi="Times New Roman" w:cs="Times New Roman"/>
+          <w:sz w:val="24"/>
+          <w:szCs w:val="24"/>
+        </w:rPr>
+        <w:lastRenderedPageBreak/>
+        <w:t xml:space="preserve"> </w:t>
+      </w:r>
     </w:p>
     <w:p>
       <w:pPr>
@@ -4795,24 +5872,10 @@
           <w:sz w:val="24"/>
         </w:rPr>
       </w:pPr>
-      <w:r>
-        <w:rPr>
-          <w:rFonts w:ascii="Times New Roman" w:hAnsi="Times New Roman" w:cs="Times New Roman"/>
-          <w:sz w:val="24"/>
-        </w:rPr>
-        <w:tab/>
-      </w:r>
-      <w:r>
-        <w:rPr>
-          <w:rFonts w:ascii="Times New Roman" w:hAnsi="Times New Roman" w:cs="Times New Roman"/>
-          <w:sz w:val="24"/>
-        </w:rPr>
-        <w:tab/>
-      </w:r>
     </w:p>
     <w:sectPr>
-      <w:headerReference w:type="default" r:id="rId23"/>
-      <w:footerReference w:type="default" r:id="rId24"/>
+      <w:headerReference w:type="default" r:id="rId25"/>
+      <w:footerReference w:type="default" r:id="rId26"/>
       <w:pgSz w:w="11906" w:h="16838"/>
       <w:pgMar w:top="1417" w:right="1417" w:bottom="1417" w:left="1417" w:header="708" w:footer="708" w:gutter="0"/>
       <w:cols w:space="708"/>
@@ -4905,7 +5968,7 @@
             <w:i/>
             <w:noProof/>
           </w:rPr>
-          <w:t>6</w:t>
+          <w:t>10</w:t>
         </w:r>
         <w:r>
           <w:rPr>
@@ -4966,7 +6029,14 @@
         <w:rFonts w:ascii="Times New Roman" w:hAnsi="Times New Roman" w:cs="Times New Roman"/>
         <w:i/>
       </w:rPr>
-      <w:t xml:space="preserve">Dossier de conception détaillée/réalisation </w:t>
+      <w:t>Dossier de conception détaillée/réalisation</w:t>
+    </w:r>
+    <w:r>
+      <w:rPr>
+        <w:rFonts w:ascii="Times New Roman" w:hAnsi="Times New Roman" w:cs="Times New Roman"/>
+        <w:i/>
+      </w:rPr>
+      <w:t xml:space="preserve"> </w:t>
     </w:r>
     <w:r>
       <w:rPr>
@@ -4987,6 +6057,92 @@
 <file path=word/numbering.xml><?xml version="1.0" encoding="utf-8"?>
 <w:numbering xmlns:ve="http://schemas.openxmlformats.org/markup-compatibility/2006" xmlns:o="urn:schemas-microsoft-com:office:office" xmlns:r="http://schemas.openxmlformats.org/officeDocument/2006/relationships" xmlns:m="http://schemas.openxmlformats.org/officeDocument/2006/math" xmlns:v="urn:schemas-microsoft-com:vml" xmlns:wp="http://schemas.openxmlformats.org/drawingml/2006/wordprocessingDrawing" xmlns:w10="urn:schemas-microsoft-com:office:word" xmlns:w="http://schemas.openxmlformats.org/wordprocessingml/2006/main" xmlns:wne="http://schemas.microsoft.com/office/word/2006/wordml">
   <w:abstractNum w:abstractNumId="0">
+    <w:nsid w:val="06796F2B"/>
+    <w:multiLevelType w:val="hybridMultilevel"/>
+    <w:tmpl w:val="2C484738"/>
+    <w:lvl w:ilvl="0" w:tplc="040C000F">
+      <w:start w:val="1"/>
+      <w:numFmt w:val="decimal"/>
+      <w:lvlText w:val="%1."/>
+      <w:lvlJc w:val="left"/>
+      <w:pPr>
+        <w:ind w:left="720" w:hanging="360"/>
+      </w:pPr>
+    </w:lvl>
+    <w:lvl w:ilvl="1" w:tplc="040C0019" w:tentative="1">
+      <w:start w:val="1"/>
+      <w:numFmt w:val="lowerLetter"/>
+      <w:lvlText w:val="%2."/>
+      <w:lvlJc w:val="left"/>
+      <w:pPr>
+        <w:ind w:left="1440" w:hanging="360"/>
+      </w:pPr>
+    </w:lvl>
+    <w:lvl w:ilvl="2" w:tplc="040C001B" w:tentative="1">
+      <w:start w:val="1"/>
+      <w:numFmt w:val="lowerRoman"/>
+      <w:lvlText w:val="%3."/>
+      <w:lvlJc w:val="right"/>
+      <w:pPr>
+        <w:ind w:left="2160" w:hanging="180"/>
+      </w:pPr>
+    </w:lvl>
+    <w:lvl w:ilvl="3" w:tplc="040C000F" w:tentative="1">
+      <w:start w:val="1"/>
+      <w:numFmt w:val="decimal"/>
+      <w:lvlText w:val="%4."/>
+      <w:lvlJc w:val="left"/>
+      <w:pPr>
+        <w:ind w:left="2880" w:hanging="360"/>
+      </w:pPr>
+    </w:lvl>
+    <w:lvl w:ilvl="4" w:tplc="040C0019" w:tentative="1">
+      <w:start w:val="1"/>
+      <w:numFmt w:val="lowerLetter"/>
+      <w:lvlText w:val="%5."/>
+      <w:lvlJc w:val="left"/>
+      <w:pPr>
+        <w:ind w:left="3600" w:hanging="360"/>
+      </w:pPr>
+    </w:lvl>
+    <w:lvl w:ilvl="5" w:tplc="040C001B" w:tentative="1">
+      <w:start w:val="1"/>
+      <w:numFmt w:val="lowerRoman"/>
+      <w:lvlText w:val="%6."/>
+      <w:lvlJc w:val="right"/>
+      <w:pPr>
+        <w:ind w:left="4320" w:hanging="180"/>
+      </w:pPr>
+    </w:lvl>
+    <w:lvl w:ilvl="6" w:tplc="040C000F" w:tentative="1">
+      <w:start w:val="1"/>
+      <w:numFmt w:val="decimal"/>
+      <w:lvlText w:val="%7."/>
+      <w:lvlJc w:val="left"/>
+      <w:pPr>
+        <w:ind w:left="5040" w:hanging="360"/>
+      </w:pPr>
+    </w:lvl>
+    <w:lvl w:ilvl="7" w:tplc="040C0019" w:tentative="1">
+      <w:start w:val="1"/>
+      <w:numFmt w:val="lowerLetter"/>
+      <w:lvlText w:val="%8."/>
+      <w:lvlJc w:val="left"/>
+      <w:pPr>
+        <w:ind w:left="5760" w:hanging="360"/>
+      </w:pPr>
+    </w:lvl>
+    <w:lvl w:ilvl="8" w:tplc="040C001B" w:tentative="1">
+      <w:start w:val="1"/>
+      <w:numFmt w:val="lowerRoman"/>
+      <w:lvlText w:val="%9."/>
+      <w:lvlJc w:val="right"/>
+      <w:pPr>
+        <w:ind w:left="6480" w:hanging="180"/>
+      </w:pPr>
+    </w:lvl>
+  </w:abstractNum>
+  <w:abstractNum w:abstractNumId="1">
     <w:nsid w:val="628A2344"/>
     <w:multiLevelType w:val="hybridMultilevel"/>
     <w:tmpl w:val="0F021A06"/>
@@ -5076,6 +6232,9 @@
     </w:lvl>
   </w:abstractNum>
   <w:num w:numId="1">
+    <w:abstractNumId w:val="1"/>
+  </w:num>
+  <w:num w:numId="2">
     <w:abstractNumId w:val="0"/>
   </w:num>
 </w:numbering>
@@ -5475,10 +6634,19 @@
     <w:uiPriority w:val="39"/>
     <w:unhideWhenUsed/>
     <w:qFormat/>
-    <w:rsid w:val="000E25D7"/>
+    <w:rsid w:val="00BC3762"/>
     <w:pPr>
+      <w:tabs>
+        <w:tab w:val="right" w:leader="dot" w:pos="9062"/>
+      </w:tabs>
       <w:spacing w:after="100"/>
     </w:pPr>
+    <w:rPr>
+      <w:rFonts w:ascii="Times New Roman" w:hAnsi="Times New Roman" w:cs="Times New Roman"/>
+      <w:b/>
+      <w:noProof/>
+      <w:sz w:val="24"/>
+    </w:rPr>
   </w:style>
   <w:style w:type="paragraph" w:styleId="TM2">
     <w:name w:val="toc 2"/>
@@ -5809,291 +6977,6 @@
     <w:unhideWhenUsed/>
   </w:style>
 </w:styles>
-</file>
-
-<file path=word/glossary/document.xml><?xml version="1.0" encoding="utf-8"?>
-<w:glossaryDocument xmlns:ve="http://schemas.openxmlformats.org/markup-compatibility/2006" xmlns:o="urn:schemas-microsoft-com:office:office" xmlns:r="http://schemas.openxmlformats.org/officeDocument/2006/relationships" xmlns:m="http://schemas.openxmlformats.org/officeDocument/2006/math" xmlns:v="urn:schemas-microsoft-com:vml" xmlns:wp="http://schemas.openxmlformats.org/drawingml/2006/wordprocessingDrawing" xmlns:w10="urn:schemas-microsoft-com:office:word" xmlns:w="http://schemas.openxmlformats.org/wordprocessingml/2006/main" xmlns:wne="http://schemas.microsoft.com/office/word/2006/wordml">
-  <w:docParts/>
-</w:glossaryDocument>
-</file>
-
-<file path=word/glossary/fontTable.xml><?xml version="1.0" encoding="utf-8"?>
-<w:fonts xmlns:r="http://schemas.openxmlformats.org/officeDocument/2006/relationships" xmlns:w="http://schemas.openxmlformats.org/wordprocessingml/2006/main">
-  <w:font w:name="Times New Roman">
-    <w:panose1 w:val="02020603050405020304"/>
-    <w:charset w:val="00"/>
-    <w:family w:val="roman"/>
-    <w:pitch w:val="variable"/>
-    <w:sig w:usb0="20002A87" w:usb1="80000000" w:usb2="00000008" w:usb3="00000000" w:csb0="000001FF" w:csb1="00000000"/>
-  </w:font>
-  <w:font w:name="Calibri">
-    <w:panose1 w:val="020F0502020204030204"/>
-    <w:charset w:val="00"/>
-    <w:family w:val="swiss"/>
-    <w:pitch w:val="variable"/>
-    <w:sig w:usb0="A00002EF" w:usb1="4000207B" w:usb2="00000000" w:usb3="00000000" w:csb0="0000009F" w:csb1="00000000"/>
-  </w:font>
-  <w:font w:name="Cambria">
-    <w:panose1 w:val="02040503050406030204"/>
-    <w:charset w:val="00"/>
-    <w:family w:val="roman"/>
-    <w:pitch w:val="variable"/>
-    <w:sig w:usb0="A00002EF" w:usb1="4000004B" w:usb2="00000000" w:usb3="00000000" w:csb0="0000009F" w:csb1="00000000"/>
-  </w:font>
-  <w:font w:name="Tahoma">
-    <w:panose1 w:val="020B0604030504040204"/>
-    <w:charset w:val="00"/>
-    <w:family w:val="swiss"/>
-    <w:pitch w:val="variable"/>
-    <w:sig w:usb0="61002A87" w:usb1="80000000" w:usb2="00000008" w:usb3="00000000" w:csb0="000101FF" w:csb1="00000000"/>
-  </w:font>
-</w:fonts>
-</file>
-
-<file path=word/glossary/settings.xml><?xml version="1.0" encoding="utf-8"?>
-<w:settings xmlns:o="urn:schemas-microsoft-com:office:office" xmlns:r="http://schemas.openxmlformats.org/officeDocument/2006/relationships" xmlns:m="http://schemas.openxmlformats.org/officeDocument/2006/math" xmlns:v="urn:schemas-microsoft-com:vml" xmlns:w10="urn:schemas-microsoft-com:office:word" xmlns:w="http://schemas.openxmlformats.org/wordprocessingml/2006/main" xmlns:sl="http://schemas.openxmlformats.org/schemaLibrary/2006/main">
-  <w:view w:val="normal"/>
-  <w:defaultTabStop w:val="708"/>
-  <w:hyphenationZone w:val="425"/>
-  <w:characterSpacingControl w:val="doNotCompress"/>
-  <w:compat>
-    <w:useFELayout/>
-  </w:compat>
-  <w:rsids>
-    <w:rsidRoot w:val="00513830"/>
-    <w:rsid w:val="00513830"/>
-  </w:rsids>
-  <m:mathPr>
-    <m:mathFont m:val="Cambria Math"/>
-    <m:brkBin m:val="before"/>
-    <m:brkBinSub m:val="--"/>
-    <m:smallFrac m:val="off"/>
-    <m:dispDef/>
-    <m:lMargin m:val="0"/>
-    <m:rMargin m:val="0"/>
-    <m:defJc m:val="centerGroup"/>
-    <m:wrapIndent m:val="1440"/>
-    <m:intLim m:val="subSup"/>
-    <m:naryLim m:val="undOvr"/>
-  </m:mathPr>
-  <w:themeFontLang w:val="fr-FR"/>
-  <w:clrSchemeMapping w:bg1="light1" w:t1="dark1" w:bg2="light2" w:t2="dark2" w:accent1="accent1" w:accent2="accent2" w:accent3="accent3" w:accent4="accent4" w:accent5="accent5" w:accent6="accent6" w:hyperlink="hyperlink" w:followedHyperlink="followedHyperlink"/>
-  <w:decimalSymbol w:val=","/>
-  <w:listSeparator w:val=";"/>
-</w:settings>
-</file>
-
-<file path=word/glossary/styles.xml><?xml version="1.0" encoding="utf-8"?>
-<w:styles xmlns:r="http://schemas.openxmlformats.org/officeDocument/2006/relationships" xmlns:w="http://schemas.openxmlformats.org/wordprocessingml/2006/main">
-  <w:docDefaults>
-    <w:rPrDefault>
-      <w:rPr>
-        <w:rFonts w:asciiTheme="minorHAnsi" w:eastAsiaTheme="minorEastAsia" w:hAnsiTheme="minorHAnsi" w:cstheme="minorBidi"/>
-        <w:sz w:val="22"/>
-        <w:szCs w:val="22"/>
-        <w:lang w:val="fr-FR" w:eastAsia="fr-FR" w:bidi="ar-SA"/>
-      </w:rPr>
-    </w:rPrDefault>
-    <w:pPrDefault>
-      <w:pPr>
-        <w:spacing w:after="200" w:line="276" w:lineRule="auto"/>
-      </w:pPr>
-    </w:pPrDefault>
-  </w:docDefaults>
-  <w:latentStyles w:defLockedState="0" w:defUIPriority="99" w:defSemiHidden="1" w:defUnhideWhenUsed="1" w:defQFormat="0" w:count="267">
-    <w:lsdException w:name="Normal" w:semiHidden="0" w:uiPriority="0" w:unhideWhenUsed="0" w:qFormat="1"/>
-    <w:lsdException w:name="heading 1" w:semiHidden="0" w:uiPriority="9" w:unhideWhenUsed="0" w:qFormat="1"/>
-    <w:lsdException w:name="heading 2" w:uiPriority="9" w:qFormat="1"/>
-    <w:lsdException w:name="heading 3" w:uiPriority="9" w:qFormat="1"/>
-    <w:lsdException w:name="heading 4" w:uiPriority="9" w:qFormat="1"/>
-    <w:lsdException w:name="heading 5" w:uiPriority="9" w:qFormat="1"/>
-    <w:lsdException w:name="heading 6" w:uiPriority="9" w:qFormat="1"/>
-    <w:lsdException w:name="heading 7" w:uiPriority="9" w:qFormat="1"/>
-    <w:lsdException w:name="heading 8" w:uiPriority="9" w:qFormat="1"/>
-    <w:lsdException w:name="heading 9" w:uiPriority="9" w:qFormat="1"/>
-    <w:lsdException w:name="toc 1" w:uiPriority="39"/>
-    <w:lsdException w:name="toc 2" w:uiPriority="39"/>
-    <w:lsdException w:name="toc 3" w:uiPriority="39"/>
-    <w:lsdException w:name="toc 4" w:uiPriority="39"/>
-    <w:lsdException w:name="toc 5" w:uiPriority="39"/>
-    <w:lsdException w:name="toc 6" w:uiPriority="39"/>
-    <w:lsdException w:name="toc 7" w:uiPriority="39"/>
-    <w:lsdException w:name="toc 8" w:uiPriority="39"/>
-    <w:lsdException w:name="toc 9" w:uiPriority="39"/>
-    <w:lsdException w:name="caption" w:uiPriority="35" w:qFormat="1"/>
-    <w:lsdException w:name="Title" w:semiHidden="0" w:uiPriority="10" w:unhideWhenUsed="0" w:qFormat="1"/>
-    <w:lsdException w:name="Default Paragraph Font" w:uiPriority="1"/>
-    <w:lsdException w:name="Subtitle" w:semiHidden="0" w:uiPriority="11" w:unhideWhenUsed="0" w:qFormat="1"/>
-    <w:lsdException w:name="Strong" w:semiHidden="0" w:uiPriority="22" w:unhideWhenUsed="0" w:qFormat="1"/>
-    <w:lsdException w:name="Emphasis" w:semiHidden="0" w:uiPriority="20" w:unhideWhenUsed="0" w:qFormat="1"/>
-    <w:lsdException w:name="Table Grid" w:semiHidden="0" w:uiPriority="59" w:unhideWhenUsed="0"/>
-    <w:lsdException w:name="Placeholder Text" w:unhideWhenUsed="0"/>
-    <w:lsdException w:name="No Spacing" w:semiHidden="0" w:uiPriority="1" w:unhideWhenUsed="0" w:qFormat="1"/>
-    <w:lsdException w:name="Light Shading" w:semiHidden="0" w:uiPriority="60" w:unhideWhenUsed="0"/>
-    <w:lsdException w:name="Light List" w:semiHidden="0" w:uiPriority="61" w:unhideWhenUsed="0"/>
-    <w:lsdException w:name="Light Grid" w:semiHidden="0" w:uiPriority="62" w:unhideWhenUsed="0"/>
-    <w:lsdException w:name="Medium Shading 1" w:semiHidden="0" w:uiPriority="63" w:unhideWhenUsed="0"/>
-    <w:lsdException w:name="Medium Shading 2" w:semiHidden="0" w:uiPriority="64" w:unhideWhenUsed="0"/>
-    <w:lsdException w:name="Medium List 1" w:semiHidden="0" w:uiPriority="65" w:unhideWhenUsed="0"/>
-    <w:lsdException w:name="Medium List 2" w:semiHidden="0" w:uiPriority="66" w:unhideWhenUsed="0"/>
-    <w:lsdException w:name="Medium Grid 1" w:semiHidden="0" w:uiPriority="67" w:unhideWhenUsed="0"/>
-    <w:lsdException w:name="Medium Grid 2" w:semiHidden="0" w:uiPriority="68" w:unhideWhenUsed="0"/>
-    <w:lsdException w:name="Medium Grid 3" w:semiHidden="0" w:uiPriority="69" w:unhideWhenUsed="0"/>
-    <w:lsdException w:name="Dark List" w:semiHidden="0" w:uiPriority="70" w:unhideWhenUsed="0"/>
-    <w:lsdException w:name="Colorful Shading" w:semiHidden="0" w:uiPriority="71" w:unhideWhenUsed="0"/>
-    <w:lsdException w:name="Colorful List" w:semiHidden="0" w:uiPriority="72" w:unhideWhenUsed="0"/>
-    <w:lsdException w:name="Colorful Grid" w:semiHidden="0" w:uiPriority="73" w:unhideWhenUsed="0"/>
-    <w:lsdException w:name="Light Shading Accent 1" w:semiHidden="0" w:uiPriority="60" w:unhideWhenUsed="0"/>
-    <w:lsdException w:name="Light List Accent 1" w:semiHidden="0" w:uiPriority="61" w:unhideWhenUsed="0"/>
-    <w:lsdException w:name="Light Grid Accent 1" w:semiHidden="0" w:uiPriority="62" w:unhideWhenUsed="0"/>
-    <w:lsdException w:name="Medium Shading 1 Accent 1" w:semiHidden="0" w:uiPriority="63" w:unhideWhenUsed="0"/>
-    <w:lsdException w:name="Medium Shading 2 Accent 1" w:semiHidden="0" w:uiPriority="64" w:unhideWhenUsed="0"/>
-    <w:lsdException w:name="Medium List 1 Accent 1" w:semiHidden="0" w:uiPriority="65" w:unhideWhenUsed="0"/>
-    <w:lsdException w:name="Revision" w:unhideWhenUsed="0"/>
-    <w:lsdException w:name="List Paragraph" w:semiHidden="0" w:uiPriority="34" w:unhideWhenUsed="0" w:qFormat="1"/>
-    <w:lsdException w:name="Quote" w:semiHidden="0" w:uiPriority="29" w:unhideWhenUsed="0" w:qFormat="1"/>
-    <w:lsdException w:name="Intense Quote" w:semiHidden="0" w:uiPriority="30" w:unhideWhenUsed="0" w:qFormat="1"/>
-    <w:lsdException w:name="Medium List 2 Accent 1" w:semiHidden="0" w:uiPriority="66" w:unhideWhenUsed="0"/>
-    <w:lsdException w:name="Medium Grid 1 Accent 1" w:semiHidden="0" w:uiPriority="67" w:unhideWhenUsed="0"/>
-    <w:lsdException w:name="Medium Grid 2 Accent 1" w:semiHidden="0" w:uiPriority="68" w:unhideWhenUsed="0"/>
-    <w:lsdException w:name="Medium Grid 3 Accent 1" w:semiHidden="0" w:uiPriority="69" w:unhideWhenUsed="0"/>
-    <w:lsdException w:name="Dark List Accent 1" w:semiHidden="0" w:uiPriority="70" w:unhideWhenUsed="0"/>
-    <w:lsdException w:name="Colorful Shading Accent 1" w:semiHidden="0" w:uiPriority="71" w:unhideWhenUsed="0"/>
-    <w:lsdException w:name="Colorful List Accent 1" w:semiHidden="0" w:uiPriority="72" w:unhideWhenUsed="0"/>
-    <w:lsdException w:name="Colorful Grid Accent 1" w:semiHidden="0" w:uiPriority="73" w:unhideWhenUsed="0"/>
-    <w:lsdException w:name="Light Shading Accent 2" w:semiHidden="0" w:uiPriority="60" w:unhideWhenUsed="0"/>
-    <w:lsdException w:name="Light List Accent 2" w:semiHidden="0" w:uiPriority="61" w:unhideWhenUsed="0"/>
-    <w:lsdException w:name="Light Grid Accent 2" w:semiHidden="0" w:uiPriority="62" w:unhideWhenUsed="0"/>
-    <w:lsdException w:name="Medium Shading 1 Accent 2" w:semiHidden="0" w:uiPriority="63" w:unhideWhenUsed="0"/>
-    <w:lsdException w:name="Medium Shading 2 Accent 2" w:semiHidden="0" w:uiPriority="64" w:unhideWhenUsed="0"/>
-    <w:lsdException w:name="Medium List 1 Accent 2" w:semiHidden="0" w:uiPriority="65" w:unhideWhenUsed="0"/>
-    <w:lsdException w:name="Medium List 2 Accent 2" w:semiHidden="0" w:uiPriority="66" w:unhideWhenUsed="0"/>
-    <w:lsdException w:name="Medium Grid 1 Accent 2" w:semiHidden="0" w:uiPriority="67" w:unhideWhenUsed="0"/>
-    <w:lsdException w:name="Medium Grid 2 Accent 2" w:semiHidden="0" w:uiPriority="68" w:unhideWhenUsed="0"/>
-    <w:lsdException w:name="Medium Grid 3 Accent 2" w:semiHidden="0" w:uiPriority="69" w:unhideWhenUsed="0"/>
-    <w:lsdException w:name="Dark List Accent 2" w:semiHidden="0" w:uiPriority="70" w:unhideWhenUsed="0"/>
-    <w:lsdException w:name="Colorful Shading Accent 2" w:semiHidden="0" w:uiPriority="71" w:unhideWhenUsed="0"/>
-    <w:lsdException w:name="Colorful List Accent 2" w:semiHidden="0" w:uiPriority="72" w:unhideWhenUsed="0"/>
-    <w:lsdException w:name="Colorful Grid Accent 2" w:semiHidden="0" w:uiPriority="73" w:unhideWhenUsed="0"/>
-    <w:lsdException w:name="Light Shading Accent 3" w:semiHidden="0" w:uiPriority="60" w:unhideWhenUsed="0"/>
-    <w:lsdException w:name="Light List Accent 3" w:semiHidden="0" w:uiPriority="61" w:unhideWhenUsed="0"/>
-    <w:lsdException w:name="Light Grid Accent 3" w:semiHidden="0" w:uiPriority="62" w:unhideWhenUsed="0"/>
-    <w:lsdException w:name="Medium Shading 1 Accent 3" w:semiHidden="0" w:uiPriority="63" w:unhideWhenUsed="0"/>
-    <w:lsdException w:name="Medium Shading 2 Accent 3" w:semiHidden="0" w:uiPriority="64" w:unhideWhenUsed="0"/>
-    <w:lsdException w:name="Medium List 1 Accent 3" w:semiHidden="0" w:uiPriority="65" w:unhideWhenUsed="0"/>
-    <w:lsdException w:name="Medium List 2 Accent 3" w:semiHidden="0" w:uiPriority="66" w:unhideWhenUsed="0"/>
-    <w:lsdException w:name="Medium Grid 1 Accent 3" w:semiHidden="0" w:uiPriority="67" w:unhideWhenUsed="0"/>
-    <w:lsdException w:name="Medium Grid 2 Accent 3" w:semiHidden="0" w:uiPriority="68" w:unhideWhenUsed="0"/>
-    <w:lsdException w:name="Medium Grid 3 Accent 3" w:semiHidden="0" w:uiPriority="69" w:unhideWhenUsed="0"/>
-    <w:lsdException w:name="Dark List Accent 3" w:semiHidden="0" w:uiPriority="70" w:unhideWhenUsed="0"/>
-    <w:lsdException w:name="Colorful Shading Accent 3" w:semiHidden="0" w:uiPriority="71" w:unhideWhenUsed="0"/>
-    <w:lsdException w:name="Colorful List Accent 3" w:semiHidden="0" w:uiPriority="72" w:unhideWhenUsed="0"/>
-    <w:lsdException w:name="Colorful Grid Accent 3" w:semiHidden="0" w:uiPriority="73" w:unhideWhenUsed="0"/>
-    <w:lsdException w:name="Light Shading Accent 4" w:semiHidden="0" w:uiPriority="60" w:unhideWhenUsed="0"/>
-    <w:lsdException w:name="Light List Accent 4" w:semiHidden="0" w:uiPriority="61" w:unhideWhenUsed="0"/>
-    <w:lsdException w:name="Light Grid Accent 4" w:semiHidden="0" w:uiPriority="62" w:unhideWhenUsed="0"/>
-    <w:lsdException w:name="Medium Shading 1 Accent 4" w:semiHidden="0" w:uiPriority="63" w:unhideWhenUsed="0"/>
-    <w:lsdException w:name="Medium Shading 2 Accent 4" w:semiHidden="0" w:uiPriority="64" w:unhideWhenUsed="0"/>
-    <w:lsdException w:name="Medium List 1 Accent 4" w:semiHidden="0" w:uiPriority="65" w:unhideWhenUsed="0"/>
-    <w:lsdException w:name="Medium List 2 Accent 4" w:semiHidden="0" w:uiPriority="66" w:unhideWhenUsed="0"/>
-    <w:lsdException w:name="Medium Grid 1 Accent 4" w:semiHidden="0" w:uiPriority="67" w:unhideWhenUsed="0"/>
-    <w:lsdException w:name="Medium Grid 2 Accent 4" w:semiHidden="0" w:uiPriority="68" w:unhideWhenUsed="0"/>
-    <w:lsdException w:name="Medium Grid 3 Accent 4" w:semiHidden="0" w:uiPriority="69" w:unhideWhenUsed="0"/>
-    <w:lsdException w:name="Dark List Accent 4" w:semiHidden="0" w:uiPriority="70" w:unhideWhenUsed="0"/>
-    <w:lsdException w:name="Colorful Shading Accent 4" w:semiHidden="0" w:uiPriority="71" w:unhideWhenUsed="0"/>
-    <w:lsdException w:name="Colorful List Accent 4" w:semiHidden="0" w:uiPriority="72" w:unhideWhenUsed="0"/>
-    <w:lsdException w:name="Colorful Grid Accent 4" w:semiHidden="0" w:uiPriority="73" w:unhideWhenUsed="0"/>
-    <w:lsdException w:name="Light Shading Accent 5" w:semiHidden="0" w:uiPriority="60" w:unhideWhenUsed="0"/>
-    <w:lsdException w:name="Light List Accent 5" w:semiHidden="0" w:uiPriority="61" w:unhideWhenUsed="0"/>
-    <w:lsdException w:name="Light Grid Accent 5" w:semiHidden="0" w:uiPriority="62" w:unhideWhenUsed="0"/>
-    <w:lsdException w:name="Medium Shading 1 Accent 5" w:semiHidden="0" w:uiPriority="63" w:unhideWhenUsed="0"/>
-    <w:lsdException w:name="Medium Shading 2 Accent 5" w:semiHidden="0" w:uiPriority="64" w:unhideWhenUsed="0"/>
-    <w:lsdException w:name="Medium List 1 Accent 5" w:semiHidden="0" w:uiPriority="65" w:unhideWhenUsed="0"/>
-    <w:lsdException w:name="Medium List 2 Accent 5" w:semiHidden="0" w:uiPriority="66" w:unhideWhenUsed="0"/>
-    <w:lsdException w:name="Medium Grid 1 Accent 5" w:semiHidden="0" w:uiPriority="67" w:unhideWhenUsed="0"/>
-    <w:lsdException w:name="Medium Grid 2 Accent 5" w:semiHidden="0" w:uiPriority="68" w:unhideWhenUsed="0"/>
-    <w:lsdException w:name="Medium Grid 3 Accent 5" w:semiHidden="0" w:uiPriority="69" w:unhideWhenUsed="0"/>
-    <w:lsdException w:name="Dark List Accent 5" w:semiHidden="0" w:uiPriority="70" w:unhideWhenUsed="0"/>
-    <w:lsdException w:name="Colorful Shading Accent 5" w:semiHidden="0" w:uiPriority="71" w:unhideWhenUsed="0"/>
-    <w:lsdException w:name="Colorful List Accent 5" w:semiHidden="0" w:uiPriority="72" w:unhideWhenUsed="0"/>
-    <w:lsdException w:name="Colorful Grid Accent 5" w:semiHidden="0" w:uiPriority="73" w:unhideWhenUsed="0"/>
-    <w:lsdException w:name="Light Shading Accent 6" w:semiHidden="0" w:uiPriority="60" w:unhideWhenUsed="0"/>
-    <w:lsdException w:name="Light List Accent 6" w:semiHidden="0" w:uiPriority="61" w:unhideWhenUsed="0"/>
-    <w:lsdException w:name="Light Grid Accent 6" w:semiHidden="0" w:uiPriority="62" w:unhideWhenUsed="0"/>
-    <w:lsdException w:name="Medium Shading 1 Accent 6" w:semiHidden="0" w:uiPriority="63" w:unhideWhenUsed="0"/>
-    <w:lsdException w:name="Medium Shading 2 Accent 6" w:semiHidden="0" w:uiPriority="64" w:unhideWhenUsed="0"/>
-    <w:lsdException w:name="Medium List 1 Accent 6" w:semiHidden="0" w:uiPriority="65" w:unhideWhenUsed="0"/>
-    <w:lsdException w:name="Medium List 2 Accent 6" w:semiHidden="0" w:uiPriority="66" w:unhideWhenUsed="0"/>
-    <w:lsdException w:name="Medium Grid 1 Accent 6" w:semiHidden="0" w:uiPriority="67" w:unhideWhenUsed="0"/>
-    <w:lsdException w:name="Medium Grid 2 Accent 6" w:semiHidden="0" w:uiPriority="68" w:unhideWhenUsed="0"/>
-    <w:lsdException w:name="Medium Grid 3 Accent 6" w:semiHidden="0" w:uiPriority="69" w:unhideWhenUsed="0"/>
-    <w:lsdException w:name="Dark List Accent 6" w:semiHidden="0" w:uiPriority="70" w:unhideWhenUsed="0"/>
-    <w:lsdException w:name="Colorful Shading Accent 6" w:semiHidden="0" w:uiPriority="71" w:unhideWhenUsed="0"/>
-    <w:lsdException w:name="Colorful List Accent 6" w:semiHidden="0" w:uiPriority="72" w:unhideWhenUsed="0"/>
-    <w:lsdException w:name="Colorful Grid Accent 6" w:semiHidden="0" w:uiPriority="73" w:unhideWhenUsed="0"/>
-    <w:lsdException w:name="Subtle Emphasis" w:semiHidden="0" w:uiPriority="19" w:unhideWhenUsed="0" w:qFormat="1"/>
-    <w:lsdException w:name="Intense Emphasis" w:semiHidden="0" w:uiPriority="21" w:unhideWhenUsed="0" w:qFormat="1"/>
-    <w:lsdException w:name="Subtle Reference" w:semiHidden="0" w:uiPriority="31" w:unhideWhenUsed="0" w:qFormat="1"/>
-    <w:lsdException w:name="Intense Reference" w:semiHidden="0" w:uiPriority="32" w:unhideWhenUsed="0" w:qFormat="1"/>
-    <w:lsdException w:name="Book Title" w:semiHidden="0" w:uiPriority="33" w:unhideWhenUsed="0" w:qFormat="1"/>
-    <w:lsdException w:name="Bibliography" w:uiPriority="37"/>
-    <w:lsdException w:name="TOC Heading" w:uiPriority="39" w:qFormat="1"/>
-  </w:latentStyles>
-  <w:style w:type="paragraph" w:default="1" w:styleId="Normal">
-    <w:name w:val="Normal"/>
-    <w:qFormat/>
-  </w:style>
-  <w:style w:type="character" w:default="1" w:styleId="Policepardfaut">
-    <w:name w:val="Default Paragraph Font"/>
-    <w:uiPriority w:val="1"/>
-    <w:semiHidden/>
-    <w:unhideWhenUsed/>
-  </w:style>
-  <w:style w:type="table" w:default="1" w:styleId="TableauNormal">
-    <w:name w:val="Normal Table"/>
-    <w:uiPriority w:val="99"/>
-    <w:semiHidden/>
-    <w:unhideWhenUsed/>
-    <w:qFormat/>
-    <w:tblPr>
-      <w:tblInd w:w="0" w:type="dxa"/>
-      <w:tblCellMar>
-        <w:top w:w="0" w:type="dxa"/>
-        <w:left w:w="108" w:type="dxa"/>
-        <w:bottom w:w="0" w:type="dxa"/>
-        <w:right w:w="108" w:type="dxa"/>
-      </w:tblCellMar>
-    </w:tblPr>
-  </w:style>
-  <w:style w:type="numbering" w:default="1" w:styleId="Aucuneliste">
-    <w:name w:val="No List"/>
-    <w:uiPriority w:val="99"/>
-    <w:semiHidden/>
-    <w:unhideWhenUsed/>
-  </w:style>
-  <w:style w:type="paragraph" w:customStyle="1" w:styleId="9C5EB5C6A4BF4FCE97E7A13F31E58389">
-    <w:name w:val="9C5EB5C6A4BF4FCE97E7A13F31E58389"/>
-    <w:rsid w:val="00513830"/>
-  </w:style>
-  <w:style w:type="paragraph" w:customStyle="1" w:styleId="821367A074A746E8BC94AA1BAFFF143F">
-    <w:name w:val="821367A074A746E8BC94AA1BAFFF143F"/>
-    <w:rsid w:val="00513830"/>
-  </w:style>
-  <w:style w:type="paragraph" w:customStyle="1" w:styleId="F3DF0737D8924FF3AEDC88EB427838E2">
-    <w:name w:val="F3DF0737D8924FF3AEDC88EB427838E2"/>
-    <w:rsid w:val="00513830"/>
-  </w:style>
-  <w:style w:type="paragraph" w:customStyle="1" w:styleId="B5E351FB83A34319B10777A320DF6FCA">
-    <w:name w:val="B5E351FB83A34319B10777A320DF6FCA"/>
-    <w:rsid w:val="00513830"/>
-  </w:style>
-</w:styles>
-</file>
-
-<file path=word/glossary/webSettings.xml><?xml version="1.0" encoding="utf-8"?>
-<w:webSettings xmlns:r="http://schemas.openxmlformats.org/officeDocument/2006/relationships" xmlns:w="http://schemas.openxmlformats.org/wordprocessingml/2006/main">
-  <w:optimizeForBrowser/>
-</w:webSettings>
 </file>
 
 <file path=word/theme/theme1.xml><?xml version="1.0" encoding="utf-8"?>
@@ -6384,7 +7267,7 @@
 </file>
 
 <file path=customXml/itemProps1.xml><?xml version="1.0" encoding="utf-8"?>
-<ds:datastoreItem xmlns:ds="http://schemas.openxmlformats.org/officeDocument/2006/customXml" ds:itemID="{5F380A13-5613-4B92-9152-4FD666A98133}">
+<ds:datastoreItem xmlns:ds="http://schemas.openxmlformats.org/officeDocument/2006/customXml" ds:itemID="{F5EAC01B-77E2-468B-83C8-75037DA2348A}">
   <ds:schemaRefs>
     <ds:schemaRef ds:uri="http://schemas.openxmlformats.org/officeDocument/2006/bibliography"/>
   </ds:schemaRefs>

</xml_diff>